<commit_message>
db project 1st part
</commit_message>
<xml_diff>
--- a/semester A/Databases/Project_1_Koutsompinas.docx
+++ b/semester A/Databases/Project_1_Koutsompinas.docx
@@ -1,10 +1,10 @@
 
 <file path=word/document.xml><?xml version="1.0" encoding="utf-8"?>
-<w:document xmlns:wpc="http://schemas.microsoft.com/office/word/2010/wordprocessingCanvas" xmlns:cx="http://schemas.microsoft.com/office/drawing/2014/chartex" xmlns:cx1="http://schemas.microsoft.com/office/drawing/2015/9/8/chartex" xmlns:cx2="http://schemas.microsoft.com/office/drawing/2015/10/21/chartex" xmlns:cx3="http://schemas.microsoft.com/office/drawing/2016/5/9/chartex" xmlns:cx4="http://schemas.microsoft.com/office/drawing/2016/5/10/chartex" xmlns:cx5="http://schemas.microsoft.com/office/drawing/2016/5/11/chartex" xmlns:cx6="http://schemas.microsoft.com/office/drawing/2016/5/12/chartex" xmlns:cx7="http://schemas.microsoft.com/office/drawing/2016/5/13/chartex" xmlns:cx8="http://schemas.microsoft.com/office/drawing/2016/5/14/chartex" xmlns:mc="http://schemas.openxmlformats.org/markup-compatibility/2006" xmlns:aink="http://schemas.microsoft.com/office/drawing/2016/ink" xmlns:am3d="http://schemas.microsoft.com/office/drawing/2017/model3d" xmlns:o="urn:schemas-microsoft-com:office:office" xmlns:oel="http://schemas.microsoft.com/office/2019/extlst" xmlns:r="http://schemas.openxmlformats.org/officeDocument/2006/relationships" xmlns:m="http://schemas.openxmlformats.org/officeDocument/2006/math" xmlns:v="urn:schemas-microsoft-com:vml" xmlns:wp14="http://schemas.microsoft.com/office/word/2010/wordprocessingDrawing" xmlns:wp="http://schemas.openxmlformats.org/drawingml/2006/wordprocessingDrawing" xmlns:w10="urn:schemas-microsoft-com:office:word" xmlns:w="http://schemas.openxmlformats.org/wordprocessingml/2006/main" xmlns:w14="http://schemas.microsoft.com/office/word/2010/wordml" xmlns:w15="http://schemas.microsoft.com/office/word/2012/wordml" xmlns:w16cex="http://schemas.microsoft.com/office/word/2018/wordml/cex" xmlns:w16cid="http://schemas.microsoft.com/office/word/2016/wordml/cid" xmlns:w16="http://schemas.microsoft.com/office/word/2018/wordml" xmlns:w16du="http://schemas.microsoft.com/office/word/2023/wordml/word16du" xmlns:w16sdtdh="http://schemas.microsoft.com/office/word/2020/wordml/sdtdatahash" xmlns:w16se="http://schemas.microsoft.com/office/word/2015/wordml/symex" xmlns:wpg="http://schemas.microsoft.com/office/word/2010/wordprocessingGroup" xmlns:wpi="http://schemas.microsoft.com/office/word/2010/wordprocessingInk" xmlns:wne="http://schemas.microsoft.com/office/word/2006/wordml" xmlns:wps="http://schemas.microsoft.com/office/word/2010/wordprocessingShape" mc:Ignorable="w14 w15 w16se w16cid w16 w16cex w16sdtdh w16du wp14">
+<w:document xmlns:wpc="http://schemas.microsoft.com/office/word/2010/wordprocessingCanvas" xmlns:mc="http://schemas.openxmlformats.org/markup-compatibility/2006" xmlns:o="urn:schemas-microsoft-com:office:office" xmlns:r="http://schemas.openxmlformats.org/officeDocument/2006/relationships" xmlns:m="http://schemas.openxmlformats.org/officeDocument/2006/math" xmlns:v="urn:schemas-microsoft-com:vml" xmlns:wp14="http://schemas.microsoft.com/office/word/2010/wordprocessingDrawing" xmlns:wp="http://schemas.openxmlformats.org/drawingml/2006/wordprocessingDrawing" xmlns:w="http://schemas.openxmlformats.org/wordprocessingml/2006/main" xmlns:w14="http://schemas.microsoft.com/office/word/2010/wordml" xmlns:w10="urn:schemas-microsoft-com:office:word" xmlns:w15="http://schemas.microsoft.com/office/word/2012/wordml" xmlns:wpg="http://schemas.microsoft.com/office/word/2010/wordprocessingGroup" xmlns:wpi="http://schemas.microsoft.com/office/word/2010/wordprocessingInk" xmlns:wne="http://schemas.microsoft.com/office/word/2006/wordml" xmlns:wps="http://schemas.microsoft.com/office/word/2010/wordprocessingShape" xmlns:wpsCustomData="http://www.wps.cn/officeDocument/2013/wpsCustomData" mc:Ignorable="w14 w15 wp14">
   <w:body>
     <w:p>
       <w:pPr>
-        <w:pStyle w:val="BodyText"/>
+        <w:pStyle w:val="7"/>
         <w:ind w:left="525"/>
         <w:rPr>
           <w:sz w:val="20"/>
@@ -12,11 +12,10 @@
       </w:pPr>
       <w:r>
         <w:rPr>
-          <w:noProof/>
           <w:sz w:val="20"/>
         </w:rPr>
         <w:drawing>
-          <wp:inline distT="0" distB="0" distL="0" distR="0" wp14:anchorId="7F25A6DA" wp14:editId="627EF7AC">
+          <wp:inline distT="0" distB="0" distL="0" distR="0">
             <wp:extent cx="427990" cy="666115"/>
             <wp:effectExtent l="0" t="0" r="0" b="0"/>
             <wp:docPr id="4" name="Image 4" descr="C:\Users\Iannis\Desktop\Τ Ο Ε\LOGOTYPO_ODHGOS\LOGO_UOA_COL_bw.jpg"/>
@@ -29,7 +28,7 @@
                     <pic:cNvPicPr/>
                   </pic:nvPicPr>
                   <pic:blipFill>
-                    <a:blip r:embed="rId8" cstate="print"/>
+                    <a:blip r:embed="rId5" cstate="print"/>
                     <a:stretch>
                       <a:fillRect/>
                     </a:stretch>
@@ -52,7 +51,7 @@
     </w:p>
     <w:p>
       <w:pPr>
-        <w:pStyle w:val="BodyText"/>
+        <w:pStyle w:val="7"/>
         <w:spacing w:before="228"/>
         <w:rPr>
           <w:sz w:val="20"/>
@@ -80,7 +79,7 @@
     </w:p>
     <w:p>
       <w:pPr>
-        <w:pStyle w:val="BodyText"/>
+        <w:pStyle w:val="7"/>
         <w:spacing w:before="13"/>
         <w:rPr>
           <w:rFonts w:ascii="Times New Roman"/>
@@ -202,7 +201,7 @@
     </w:p>
     <w:p>
       <w:pPr>
-        <w:pStyle w:val="BodyText"/>
+        <w:pStyle w:val="7"/>
         <w:spacing w:before="2"/>
         <w:rPr>
           <w:rFonts w:ascii="Times New Roman"/>
@@ -230,7 +229,7 @@
     </w:p>
     <w:p>
       <w:pPr>
-        <w:pStyle w:val="Heading2"/>
+        <w:pStyle w:val="3"/>
         <w:spacing w:before="7"/>
         <w:ind w:left="218"/>
       </w:pPr>
@@ -309,7 +308,7 @@
     </w:p>
     <w:p>
       <w:pPr>
-        <w:pStyle w:val="BodyText"/>
+        <w:pStyle w:val="7"/>
         <w:spacing w:before="14"/>
         <w:rPr>
           <w:rFonts w:ascii="Times New Roman"/>
@@ -318,13 +317,10 @@
         </w:rPr>
       </w:pPr>
       <w:r>
-        <w:rPr>
-          <w:noProof/>
-        </w:rPr>
         <mc:AlternateContent>
           <mc:Choice Requires="wps">
             <w:drawing>
-              <wp:anchor distT="0" distB="0" distL="0" distR="0" simplePos="0" relativeHeight="251657216" behindDoc="1" locked="0" layoutInCell="1" allowOverlap="1" wp14:anchorId="3BF07E3E" wp14:editId="1427D490">
+              <wp:anchor distT="0" distB="0" distL="0" distR="0" simplePos="0" relativeHeight="251659264" behindDoc="1" locked="0" layoutInCell="1" allowOverlap="1">
                 <wp:simplePos x="0" y="0"/>
                 <wp:positionH relativeFrom="page">
                   <wp:posOffset>900430</wp:posOffset>
@@ -381,9 +377,13 @@
           </mc:Choice>
           <mc:Fallback>
             <w:pict>
-              <v:shape w14:anchorId="3635C6C8" id="Graphic 5" o:spid="_x0000_s1026" style="position:absolute;margin-left:70.9pt;margin-top:13.4pt;width:84pt;height:.1pt;z-index:-251659264;visibility:visible;mso-wrap-style:square;mso-wrap-distance-left:0;mso-wrap-distance-top:0;mso-wrap-distance-right:0;mso-wrap-distance-bottom:0;mso-position-horizontal:absolute;mso-position-horizontal-relative:page;mso-position-vertical:absolute;mso-position-vertical-relative:text;v-text-anchor:top" coordsize="1066800,1270" o:gfxdata="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" path="m,l1066800,e" filled="f" strokecolor="#005ca0" strokeweight=".26669mm">
-                <v:path arrowok="t"/>
-                <w10:wrap type="topAndBottom" anchorx="page"/>
+              <v:shape id="Graphic 5" o:spid="_x0000_s1026" o:spt="100" style="position:absolute;left:0pt;margin-left:70.9pt;margin-top:13.4pt;height:0.1pt;width:84pt;mso-position-horizontal-relative:page;mso-wrap-distance-bottom:0pt;mso-wrap-distance-top:0pt;z-index:-251657216;mso-width-relative:page;mso-height-relative:page;" filled="f" stroked="t" coordsize="1066800,1" o:gfxdata="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" path="m0,0l1066800,0e">
+                <v:fill on="f" focussize="0,0"/>
+                <v:stroke weight="0.755984251968504pt" color="#005CA0" joinstyle="round"/>
+                <v:imagedata o:title=""/>
+                <o:lock v:ext="edit" aspectratio="f"/>
+                <v:textbox inset="0mm,0mm,0mm,0mm"/>
+                <w10:wrap type="topAndBottom"/>
               </v:shape>
             </w:pict>
           </mc:Fallback>
@@ -574,57 +574,57 @@
     </w:p>
     <w:p>
       <w:pPr>
-        <w:pStyle w:val="BodyText"/>
-        <w:rPr>
-          <w:rFonts w:ascii="Times New Roman"/>
-          <w:sz w:val="20"/>
-          <w:lang w:val="en-US"/>
-        </w:rPr>
-      </w:pPr>
-    </w:p>
-    <w:p>
-      <w:pPr>
-        <w:pStyle w:val="BodyText"/>
-        <w:rPr>
-          <w:rFonts w:ascii="Times New Roman"/>
-          <w:sz w:val="20"/>
-          <w:lang w:val="en-US"/>
-        </w:rPr>
-      </w:pPr>
-    </w:p>
-    <w:p>
-      <w:pPr>
-        <w:pStyle w:val="BodyText"/>
-        <w:rPr>
-          <w:rFonts w:ascii="Times New Roman"/>
-          <w:sz w:val="20"/>
-          <w:lang w:val="en-US"/>
-        </w:rPr>
-      </w:pPr>
-    </w:p>
-    <w:p>
-      <w:pPr>
-        <w:pStyle w:val="BodyText"/>
-        <w:rPr>
-          <w:rFonts w:ascii="Times New Roman"/>
-          <w:sz w:val="20"/>
-          <w:lang w:val="en-US"/>
-        </w:rPr>
-      </w:pPr>
-    </w:p>
-    <w:p>
-      <w:pPr>
-        <w:pStyle w:val="BodyText"/>
-        <w:rPr>
-          <w:rFonts w:ascii="Times New Roman"/>
-          <w:sz w:val="20"/>
-          <w:lang w:val="en-US"/>
-        </w:rPr>
-      </w:pPr>
-    </w:p>
-    <w:p>
-      <w:pPr>
-        <w:pStyle w:val="BodyText"/>
+        <w:pStyle w:val="7"/>
+        <w:rPr>
+          <w:rFonts w:ascii="Times New Roman"/>
+          <w:sz w:val="20"/>
+          <w:lang w:val="en-US"/>
+        </w:rPr>
+      </w:pPr>
+    </w:p>
+    <w:p>
+      <w:pPr>
+        <w:pStyle w:val="7"/>
+        <w:rPr>
+          <w:rFonts w:ascii="Times New Roman"/>
+          <w:sz w:val="20"/>
+          <w:lang w:val="en-US"/>
+        </w:rPr>
+      </w:pPr>
+    </w:p>
+    <w:p>
+      <w:pPr>
+        <w:pStyle w:val="7"/>
+        <w:rPr>
+          <w:rFonts w:ascii="Times New Roman"/>
+          <w:sz w:val="20"/>
+          <w:lang w:val="en-US"/>
+        </w:rPr>
+      </w:pPr>
+    </w:p>
+    <w:p>
+      <w:pPr>
+        <w:pStyle w:val="7"/>
+        <w:rPr>
+          <w:rFonts w:ascii="Times New Roman"/>
+          <w:sz w:val="20"/>
+          <w:lang w:val="en-US"/>
+        </w:rPr>
+      </w:pPr>
+    </w:p>
+    <w:p>
+      <w:pPr>
+        <w:pStyle w:val="7"/>
+        <w:rPr>
+          <w:rFonts w:ascii="Times New Roman"/>
+          <w:sz w:val="20"/>
+          <w:lang w:val="en-US"/>
+        </w:rPr>
+      </w:pPr>
+    </w:p>
+    <w:p>
+      <w:pPr>
+        <w:pStyle w:val="7"/>
         <w:spacing w:before="143"/>
         <w:rPr>
           <w:rFonts w:ascii="Times New Roman"/>
@@ -633,13 +633,10 @@
         </w:rPr>
       </w:pPr>
       <w:r>
-        <w:rPr>
-          <w:noProof/>
-        </w:rPr>
         <mc:AlternateContent>
           <mc:Choice Requires="wps">
             <w:drawing>
-              <wp:anchor distT="0" distB="0" distL="0" distR="0" simplePos="0" relativeHeight="251658240" behindDoc="1" locked="0" layoutInCell="1" allowOverlap="1" wp14:anchorId="57124917" wp14:editId="738ADAB5">
+              <wp:anchor distT="0" distB="0" distL="0" distR="0" simplePos="0" relativeHeight="251660288" behindDoc="1" locked="0" layoutInCell="1" allowOverlap="1">
                 <wp:simplePos x="0" y="0"/>
                 <wp:positionH relativeFrom="page">
                   <wp:posOffset>829310</wp:posOffset>
@@ -675,7 +672,7 @@
                         <w:txbxContent>
                           <w:p>
                             <w:pPr>
-                              <w:pStyle w:val="BodyText"/>
+                              <w:pStyle w:val="7"/>
                               <w:spacing w:before="57"/>
                               <w:rPr>
                                 <w:rFonts w:ascii="Times New Roman"/>
@@ -684,7 +681,7 @@
                           </w:p>
                           <w:p>
                             <w:pPr>
-                              <w:pStyle w:val="BodyText"/>
+                              <w:pStyle w:val="7"/>
                               <w:spacing w:before="151"/>
                               <w:rPr>
                                 <w:rFonts w:ascii="Times New Roman"/>
@@ -711,25 +708,7 @@
                                 <w:color w:val="A30000"/>
                                 <w:sz w:val="28"/>
                               </w:rPr>
-                              <w:t>Βάσεις</w:t>
-                            </w:r>
-                            <w:r>
-                              <w:rPr>
-                                <w:rFonts w:ascii="Times New Roman"/>
-                                <w:b/>
-                                <w:color w:val="A30000"/>
-                                <w:sz w:val="28"/>
-                              </w:rPr>
-                              <w:t xml:space="preserve"> </w:t>
-                            </w:r>
-                            <w:r>
-                              <w:rPr>
-                                <w:rFonts w:ascii="Times New Roman"/>
-                                <w:b/>
-                                <w:color w:val="A30000"/>
-                                <w:sz w:val="28"/>
-                              </w:rPr>
-                              <w:t>Δεδομένων</w:t>
+                              <w:t>Βάσεις Δεδομένων</w:t>
                             </w:r>
                           </w:p>
                           <w:p>
@@ -817,7 +796,7 @@
                           </w:p>
                           <w:p>
                             <w:pPr>
-                              <w:pStyle w:val="BodyText"/>
+                              <w:pStyle w:val="7"/>
                               <w:rPr>
                                 <w:rFonts w:ascii="Times New Roman"/>
                                 <w:b/>
@@ -827,7 +806,7 @@
                           </w:p>
                           <w:p>
                             <w:pPr>
-                              <w:pStyle w:val="BodyText"/>
+                              <w:pStyle w:val="7"/>
                               <w:rPr>
                                 <w:rFonts w:ascii="Times New Roman"/>
                                 <w:b/>
@@ -837,7 +816,7 @@
                           </w:p>
                           <w:p>
                             <w:pPr>
-                              <w:pStyle w:val="BodyText"/>
+                              <w:pStyle w:val="7"/>
                               <w:spacing w:before="270"/>
                               <w:rPr>
                                 <w:rFonts w:ascii="Times New Roman"/>
@@ -899,16 +878,16 @@
           </mc:Choice>
           <mc:Fallback>
             <w:pict>
-              <v:shapetype w14:anchorId="57124917" id="_x0000_t202" coordsize="21600,21600" o:spt="202" path="m,l,21600r21600,l21600,xe">
-                <v:stroke joinstyle="miter"/>
-                <v:path gradientshapeok="t" o:connecttype="rect"/>
-              </v:shapetype>
-              <v:shape id="Textbox 6" o:spid="_x0000_s1026" type="#_x0000_t202" style="position:absolute;margin-left:65.3pt;margin-top:20.1pt;width:477.7pt;height:205.85pt;z-index:-251658240;visibility:visible;mso-wrap-style:square;mso-wrap-distance-left:0;mso-wrap-distance-top:0;mso-wrap-distance-right:0;mso-wrap-distance-bottom:0;mso-position-horizontal:absolute;mso-position-horizontal-relative:page;mso-position-vertical:absolute;mso-position-vertical-relative:text;v-text-anchor:top" o:gfxdata="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" filled="f" strokecolor="#c00000" strokeweight=".16931mm">
-                <v:textbox inset="0,0,0,0">
+              <v:shape id="Textbox 6" o:spid="_x0000_s1026" o:spt="202" type="#_x0000_t202" style="position:absolute;left:0pt;margin-left:65.3pt;margin-top:20.1pt;height:205.85pt;width:477.7pt;mso-position-horizontal-relative:page;mso-wrap-distance-bottom:0pt;mso-wrap-distance-top:0pt;z-index:-251656192;mso-width-relative:page;mso-height-relative:page;" filled="f" stroked="t" coordsize="21600,21600" o:gfxdata="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">
+                <v:fill on="f" focussize="0,0"/>
+                <v:stroke weight="0.47992125984252pt" color="#C00000" joinstyle="round"/>
+                <v:imagedata o:title=""/>
+                <o:lock v:ext="edit" aspectratio="f"/>
+                <v:textbox inset="0mm,0mm,0mm,0mm">
                   <w:txbxContent>
                     <w:p>
                       <w:pPr>
-                        <w:pStyle w:val="BodyText"/>
+                        <w:pStyle w:val="7"/>
                         <w:spacing w:before="57"/>
                         <w:rPr>
                           <w:rFonts w:ascii="Times New Roman"/>
@@ -917,7 +896,7 @@
                     </w:p>
                     <w:p>
                       <w:pPr>
-                        <w:pStyle w:val="BodyText"/>
+                        <w:pStyle w:val="7"/>
                         <w:spacing w:before="151"/>
                         <w:rPr>
                           <w:rFonts w:ascii="Times New Roman"/>
@@ -944,25 +923,7 @@
                           <w:color w:val="A30000"/>
                           <w:sz w:val="28"/>
                         </w:rPr>
-                        <w:t>Βάσεις</w:t>
-                      </w:r>
-                      <w:r>
-                        <w:rPr>
-                          <w:rFonts w:ascii="Times New Roman"/>
-                          <w:b/>
-                          <w:color w:val="A30000"/>
-                          <w:sz w:val="28"/>
-                        </w:rPr>
-                        <w:t xml:space="preserve"> </w:t>
-                      </w:r>
-                      <w:r>
-                        <w:rPr>
-                          <w:rFonts w:ascii="Times New Roman"/>
-                          <w:b/>
-                          <w:color w:val="A30000"/>
-                          <w:sz w:val="28"/>
-                        </w:rPr>
-                        <w:t>Δεδομένων</w:t>
+                        <w:t>Βάσεις Δεδομένων</w:t>
                       </w:r>
                     </w:p>
                     <w:p>
@@ -1050,7 +1011,7 @@
                     </w:p>
                     <w:p>
                       <w:pPr>
-                        <w:pStyle w:val="BodyText"/>
+                        <w:pStyle w:val="7"/>
                         <w:rPr>
                           <w:rFonts w:ascii="Times New Roman"/>
                           <w:b/>
@@ -1060,7 +1021,7 @@
                     </w:p>
                     <w:p>
                       <w:pPr>
-                        <w:pStyle w:val="BodyText"/>
+                        <w:pStyle w:val="7"/>
                         <w:rPr>
                           <w:rFonts w:ascii="Times New Roman"/>
                           <w:b/>
@@ -1070,7 +1031,7 @@
                     </w:p>
                     <w:p>
                       <w:pPr>
-                        <w:pStyle w:val="BodyText"/>
+                        <w:pStyle w:val="7"/>
                         <w:spacing w:before="270"/>
                         <w:rPr>
                           <w:rFonts w:ascii="Times New Roman"/>
@@ -1121,7 +1082,7 @@
                     </w:p>
                   </w:txbxContent>
                 </v:textbox>
-                <w10:wrap type="topAndBottom" anchorx="page"/>
+                <w10:wrap type="topAndBottom"/>
               </v:shape>
             </w:pict>
           </mc:Fallback>
@@ -1130,127 +1091,127 @@
     </w:p>
     <w:p>
       <w:pPr>
-        <w:pStyle w:val="BodyText"/>
-        <w:rPr>
-          <w:rFonts w:ascii="Times New Roman"/>
-          <w:sz w:val="20"/>
-          <w:lang w:val="en-US"/>
-        </w:rPr>
-      </w:pPr>
-    </w:p>
-    <w:p>
-      <w:pPr>
-        <w:pStyle w:val="BodyText"/>
-        <w:rPr>
-          <w:rFonts w:ascii="Times New Roman"/>
-          <w:sz w:val="20"/>
-          <w:lang w:val="en-US"/>
-        </w:rPr>
-      </w:pPr>
-    </w:p>
-    <w:p>
-      <w:pPr>
-        <w:pStyle w:val="BodyText"/>
-        <w:rPr>
-          <w:rFonts w:ascii="Times New Roman"/>
-          <w:sz w:val="20"/>
-          <w:lang w:val="en-US"/>
-        </w:rPr>
-      </w:pPr>
-    </w:p>
-    <w:p>
-      <w:pPr>
-        <w:pStyle w:val="BodyText"/>
-        <w:rPr>
-          <w:rFonts w:ascii="Times New Roman"/>
-          <w:sz w:val="20"/>
-          <w:lang w:val="en-US"/>
-        </w:rPr>
-      </w:pPr>
-    </w:p>
-    <w:p>
-      <w:pPr>
-        <w:pStyle w:val="BodyText"/>
-        <w:rPr>
-          <w:rFonts w:ascii="Times New Roman"/>
-          <w:sz w:val="20"/>
-          <w:lang w:val="en-US"/>
-        </w:rPr>
-      </w:pPr>
-    </w:p>
-    <w:p>
-      <w:pPr>
-        <w:pStyle w:val="BodyText"/>
-        <w:rPr>
-          <w:rFonts w:ascii="Times New Roman"/>
-          <w:sz w:val="20"/>
-          <w:lang w:val="en-US"/>
-        </w:rPr>
-      </w:pPr>
-    </w:p>
-    <w:p>
-      <w:pPr>
-        <w:pStyle w:val="BodyText"/>
-        <w:rPr>
-          <w:rFonts w:ascii="Times New Roman"/>
-          <w:sz w:val="20"/>
-          <w:lang w:val="en-US"/>
-        </w:rPr>
-      </w:pPr>
-    </w:p>
-    <w:p>
-      <w:pPr>
-        <w:pStyle w:val="BodyText"/>
-        <w:rPr>
-          <w:rFonts w:ascii="Times New Roman"/>
-          <w:sz w:val="20"/>
-          <w:lang w:val="en-US"/>
-        </w:rPr>
-      </w:pPr>
-    </w:p>
-    <w:p>
-      <w:pPr>
-        <w:pStyle w:val="BodyText"/>
-        <w:rPr>
-          <w:rFonts w:ascii="Times New Roman"/>
-          <w:sz w:val="20"/>
-          <w:lang w:val="en-US"/>
-        </w:rPr>
-      </w:pPr>
-    </w:p>
-    <w:p>
-      <w:pPr>
-        <w:pStyle w:val="BodyText"/>
-        <w:rPr>
-          <w:rFonts w:ascii="Times New Roman"/>
-          <w:sz w:val="20"/>
-          <w:lang w:val="en-US"/>
-        </w:rPr>
-      </w:pPr>
-    </w:p>
-    <w:p>
-      <w:pPr>
-        <w:pStyle w:val="BodyText"/>
-        <w:rPr>
-          <w:rFonts w:ascii="Times New Roman"/>
-          <w:sz w:val="20"/>
-          <w:lang w:val="en-US"/>
-        </w:rPr>
-      </w:pPr>
-    </w:p>
-    <w:p>
-      <w:pPr>
-        <w:pStyle w:val="BodyText"/>
-        <w:rPr>
-          <w:rFonts w:ascii="Times New Roman"/>
-          <w:sz w:val="20"/>
-          <w:lang w:val="en-US"/>
-        </w:rPr>
-      </w:pPr>
-    </w:p>
-    <w:p>
-      <w:pPr>
-        <w:pStyle w:val="BodyText"/>
+        <w:pStyle w:val="7"/>
+        <w:rPr>
+          <w:rFonts w:ascii="Times New Roman"/>
+          <w:sz w:val="20"/>
+          <w:lang w:val="en-US"/>
+        </w:rPr>
+      </w:pPr>
+    </w:p>
+    <w:p>
+      <w:pPr>
+        <w:pStyle w:val="7"/>
+        <w:rPr>
+          <w:rFonts w:ascii="Times New Roman"/>
+          <w:sz w:val="20"/>
+          <w:lang w:val="en-US"/>
+        </w:rPr>
+      </w:pPr>
+    </w:p>
+    <w:p>
+      <w:pPr>
+        <w:pStyle w:val="7"/>
+        <w:rPr>
+          <w:rFonts w:ascii="Times New Roman"/>
+          <w:sz w:val="20"/>
+          <w:lang w:val="en-US"/>
+        </w:rPr>
+      </w:pPr>
+    </w:p>
+    <w:p>
+      <w:pPr>
+        <w:pStyle w:val="7"/>
+        <w:rPr>
+          <w:rFonts w:ascii="Times New Roman"/>
+          <w:sz w:val="20"/>
+          <w:lang w:val="en-US"/>
+        </w:rPr>
+      </w:pPr>
+    </w:p>
+    <w:p>
+      <w:pPr>
+        <w:pStyle w:val="7"/>
+        <w:rPr>
+          <w:rFonts w:ascii="Times New Roman"/>
+          <w:sz w:val="20"/>
+          <w:lang w:val="en-US"/>
+        </w:rPr>
+      </w:pPr>
+    </w:p>
+    <w:p>
+      <w:pPr>
+        <w:pStyle w:val="7"/>
+        <w:rPr>
+          <w:rFonts w:ascii="Times New Roman"/>
+          <w:sz w:val="20"/>
+          <w:lang w:val="en-US"/>
+        </w:rPr>
+      </w:pPr>
+    </w:p>
+    <w:p>
+      <w:pPr>
+        <w:pStyle w:val="7"/>
+        <w:rPr>
+          <w:rFonts w:ascii="Times New Roman"/>
+          <w:sz w:val="20"/>
+          <w:lang w:val="en-US"/>
+        </w:rPr>
+      </w:pPr>
+    </w:p>
+    <w:p>
+      <w:pPr>
+        <w:pStyle w:val="7"/>
+        <w:rPr>
+          <w:rFonts w:ascii="Times New Roman"/>
+          <w:sz w:val="20"/>
+          <w:lang w:val="en-US"/>
+        </w:rPr>
+      </w:pPr>
+    </w:p>
+    <w:p>
+      <w:pPr>
+        <w:pStyle w:val="7"/>
+        <w:rPr>
+          <w:rFonts w:ascii="Times New Roman"/>
+          <w:sz w:val="20"/>
+          <w:lang w:val="en-US"/>
+        </w:rPr>
+      </w:pPr>
+    </w:p>
+    <w:p>
+      <w:pPr>
+        <w:pStyle w:val="7"/>
+        <w:rPr>
+          <w:rFonts w:ascii="Times New Roman"/>
+          <w:sz w:val="20"/>
+          <w:lang w:val="en-US"/>
+        </w:rPr>
+      </w:pPr>
+    </w:p>
+    <w:p>
+      <w:pPr>
+        <w:pStyle w:val="7"/>
+        <w:rPr>
+          <w:rFonts w:ascii="Times New Roman"/>
+          <w:sz w:val="20"/>
+          <w:lang w:val="en-US"/>
+        </w:rPr>
+      </w:pPr>
+    </w:p>
+    <w:p>
+      <w:pPr>
+        <w:pStyle w:val="7"/>
+        <w:rPr>
+          <w:rFonts w:ascii="Times New Roman"/>
+          <w:sz w:val="20"/>
+          <w:lang w:val="en-US"/>
+        </w:rPr>
+      </w:pPr>
+    </w:p>
+    <w:p>
+      <w:pPr>
+        <w:pStyle w:val="7"/>
         <w:spacing w:before="133"/>
         <w:rPr>
           <w:rFonts w:ascii="Times New Roman"/>
@@ -1292,35 +1253,45 @@
           <w:spacing w:val="-2"/>
           <w:sz w:val="20"/>
         </w:rPr>
-        <w:t>1</w:t>
-      </w:r>
-      <w:r>
+        <w:t>11/11/2024</w:t>
+      </w:r>
+    </w:p>
+    <w:p>
+      <w:pPr>
+        <w:ind w:left="22"/>
+        <w:jc w:val="center"/>
         <w:rPr>
           <w:rFonts w:ascii="Times New Roman" w:hAnsi="Times New Roman"/>
           <w:color w:val="FF0000"/>
           <w:spacing w:val="-2"/>
           <w:sz w:val="20"/>
         </w:rPr>
-        <w:t>1/1</w:t>
-      </w:r>
-      <w:r>
+      </w:pPr>
+    </w:p>
+    <w:p>
+      <w:pPr>
+        <w:ind w:left="22"/>
+        <w:jc w:val="center"/>
         <w:rPr>
           <w:rFonts w:ascii="Times New Roman" w:hAnsi="Times New Roman"/>
           <w:color w:val="FF0000"/>
           <w:spacing w:val="-2"/>
           <w:sz w:val="20"/>
         </w:rPr>
-        <w:t>1</w:t>
-      </w:r>
-      <w:r>
+      </w:pPr>
+    </w:p>
+    <w:p>
+      <w:pPr>
+        <w:ind w:left="22"/>
+        <w:jc w:val="center"/>
         <w:rPr>
           <w:rFonts w:ascii="Times New Roman" w:hAnsi="Times New Roman"/>
           <w:color w:val="FF0000"/>
           <w:spacing w:val="-2"/>
           <w:sz w:val="20"/>
-        </w:rPr>
-        <w:t>/2024</w:t>
-      </w:r>
+          <w:lang w:val="en-US"/>
+        </w:rPr>
+      </w:pPr>
     </w:p>
     <w:p>
       <w:pPr>
@@ -1331,6 +1302,7 @@
           <w:color w:val="FF0000"/>
           <w:spacing w:val="-2"/>
           <w:sz w:val="20"/>
+          <w:lang w:val="en-US"/>
         </w:rPr>
       </w:pPr>
     </w:p>
@@ -1343,6 +1315,7 @@
           <w:color w:val="FF0000"/>
           <w:spacing w:val="-2"/>
           <w:sz w:val="20"/>
+          <w:lang w:val="en-US"/>
         </w:rPr>
       </w:pPr>
     </w:p>
@@ -1400,46 +1373,7 @@
     </w:p>
     <w:p>
       <w:pPr>
-        <w:ind w:left="22"/>
-        <w:jc w:val="center"/>
-        <w:rPr>
-          <w:rFonts w:ascii="Times New Roman" w:hAnsi="Times New Roman"/>
-          <w:color w:val="FF0000"/>
-          <w:spacing w:val="-2"/>
-          <w:sz w:val="20"/>
-          <w:lang w:val="en-US"/>
-        </w:rPr>
-      </w:pPr>
-    </w:p>
-    <w:p>
-      <w:pPr>
-        <w:ind w:left="22"/>
-        <w:jc w:val="center"/>
-        <w:rPr>
-          <w:rFonts w:ascii="Times New Roman" w:hAnsi="Times New Roman"/>
-          <w:color w:val="FF0000"/>
-          <w:spacing w:val="-2"/>
-          <w:sz w:val="20"/>
-          <w:lang w:val="en-US"/>
-        </w:rPr>
-      </w:pPr>
-    </w:p>
-    <w:p>
-      <w:pPr>
-        <w:ind w:left="22"/>
-        <w:jc w:val="center"/>
-        <w:rPr>
-          <w:rFonts w:ascii="Times New Roman" w:hAnsi="Times New Roman"/>
-          <w:color w:val="FF0000"/>
-          <w:spacing w:val="-2"/>
-          <w:sz w:val="20"/>
-          <w:lang w:val="en-US"/>
-        </w:rPr>
-      </w:pPr>
-    </w:p>
-    <w:p>
-      <w:pPr>
-        <w:pStyle w:val="CustomHeading"/>
+        <w:pStyle w:val="13"/>
         <w:jc w:val="center"/>
         <w:rPr>
           <w:sz w:val="40"/>
@@ -1453,7 +1387,6 @@
           <w:szCs w:val="40"/>
           <w:lang w:val="el-GR"/>
         </w:rPr>
-        <w:lastRenderedPageBreak/>
         <w:t>Ανάλυση Απαιτήσεων Βάσης Δεδομένων Εθνικών Αθλητικών Πρωταθλημάτων</w:t>
       </w:r>
     </w:p>
@@ -1483,20 +1416,37 @@
     </w:p>
     <w:p>
       <w:pPr>
-        <w:pStyle w:val="BodyText"/>
-      </w:pPr>
-      <w:r>
-        <w:t>Στο πλαίσιο του μαθήματος , θα αναπτύξουμε μία βάση δεδομένων για εθνικά αθλητικά πρωταθλήματα . Η βάση αυτή θα περιέχει:</w:t>
-      </w:r>
-    </w:p>
-    <w:p>
-      <w:pPr>
-        <w:pStyle w:val="BodyText"/>
-      </w:pPr>
-    </w:p>
-    <w:p>
-      <w:pPr>
-        <w:pStyle w:val="BodyText"/>
+        <w:pStyle w:val="7"/>
+      </w:pPr>
+      <w:r>
+        <w:t>Στο πλαίσιο του μαθήματος , θα αναπτύξουμε μία βάση δεδομένων για εθνικά αθλητικά πρωταθλήματα . Η βάση αυτή θα περιέχει</w:t>
+      </w:r>
+      <w:r>
+        <w:rPr>
+          <w:rFonts w:hint="default"/>
+          <w:lang w:val="en-US"/>
+        </w:rPr>
+        <w:t xml:space="preserve"> </w:t>
+      </w:r>
+      <w:r>
+        <w:rPr>
+          <w:rFonts w:hint="default"/>
+          <w:lang w:val="el-GR"/>
+        </w:rPr>
+        <w:t>οντότητες</w:t>
+      </w:r>
+      <w:r>
+        <w:t>:</w:t>
+      </w:r>
+    </w:p>
+    <w:p>
+      <w:pPr>
+        <w:pStyle w:val="7"/>
+      </w:pPr>
+    </w:p>
+    <w:p>
+      <w:pPr>
+        <w:pStyle w:val="7"/>
         <w:numPr>
           <w:ilvl w:val="0"/>
           <w:numId w:val="1"/>
@@ -1515,7 +1465,7 @@
     </w:p>
     <w:p>
       <w:pPr>
-        <w:pStyle w:val="BodyText"/>
+        <w:pStyle w:val="7"/>
         <w:numPr>
           <w:ilvl w:val="0"/>
           <w:numId w:val="1"/>
@@ -1534,7 +1484,7 @@
     </w:p>
     <w:p>
       <w:pPr>
-        <w:pStyle w:val="BodyText"/>
+        <w:pStyle w:val="7"/>
         <w:numPr>
           <w:ilvl w:val="0"/>
           <w:numId w:val="1"/>
@@ -1553,7 +1503,7 @@
     </w:p>
     <w:p>
       <w:pPr>
-        <w:pStyle w:val="BodyText"/>
+        <w:pStyle w:val="7"/>
         <w:numPr>
           <w:ilvl w:val="0"/>
           <w:numId w:val="1"/>
@@ -1567,15 +1517,14 @@
         <w:t>Πρωταθλήματα</w:t>
       </w:r>
       <w:r>
-        <w:t xml:space="preserve"> (</w:t>
-      </w:r>
-      <w:r>
-        <w:t>Όνομα, Χώρα)</w:t>
-      </w:r>
-    </w:p>
-    <w:p>
-      <w:pPr>
-        <w:pStyle w:val="BodyText"/>
+        <w:t xml:space="preserve"> (Όνομα, Χώρα)</w:t>
+      </w:r>
+      <w:bookmarkStart w:id="0" w:name="_GoBack"/>
+      <w:bookmarkEnd w:id="0"/>
+    </w:p>
+    <w:p>
+      <w:pPr>
+        <w:pStyle w:val="7"/>
         <w:numPr>
           <w:ilvl w:val="0"/>
           <w:numId w:val="1"/>
@@ -1589,12 +1538,22 @@
         <w:t>Στάδια</w:t>
       </w:r>
       <w:r>
-        <w:t xml:space="preserve"> (Όνομα, Περιοχή, Πλάτος, Μήκος)</w:t>
-      </w:r>
-    </w:p>
-    <w:p>
-      <w:pPr>
-        <w:pStyle w:val="BodyText"/>
+        <w:t xml:space="preserve"> (Όνομα, Περιοχή, Πλάτος, Μήκος</w:t>
+      </w:r>
+      <w:r>
+        <w:rPr>
+          <w:rFonts w:hint="default"/>
+          <w:lang w:val="el-GR"/>
+        </w:rPr>
+        <w:t>, Χωρητικότητα</w:t>
+      </w:r>
+      <w:r>
+        <w:t>)</w:t>
+      </w:r>
+    </w:p>
+    <w:p>
+      <w:pPr>
+        <w:pStyle w:val="7"/>
         <w:numPr>
           <w:ilvl w:val="0"/>
           <w:numId w:val="1"/>
@@ -1608,29 +1567,17 @@
         <w:t>Αγώνες</w:t>
       </w:r>
       <w:r>
-        <w:t xml:space="preserve"> (</w:t>
-      </w:r>
-      <w:r>
-        <w:t xml:space="preserve">Γηπεδούχος </w:t>
-      </w:r>
-      <w:r>
-        <w:t xml:space="preserve">, </w:t>
-      </w:r>
-      <w:r>
-        <w:t xml:space="preserve">Φιλοξενούμενη </w:t>
-      </w:r>
-      <w:r>
-        <w:t>, Ημερομηνία , Αποτέλεσμα)</w:t>
-      </w:r>
-    </w:p>
-    <w:p>
-      <w:pPr>
-        <w:pStyle w:val="BodyText"/>
-      </w:pPr>
-    </w:p>
-    <w:p>
-      <w:pPr>
-        <w:pStyle w:val="BodyText"/>
+        <w:t xml:space="preserve"> (Γηπεδούχος , Φιλοξενούμενη , Ημερομηνία , Αποτέλεσμα)</w:t>
+      </w:r>
+    </w:p>
+    <w:p>
+      <w:pPr>
+        <w:pStyle w:val="7"/>
+      </w:pPr>
+    </w:p>
+    <w:p>
+      <w:pPr>
+        <w:pStyle w:val="7"/>
       </w:pPr>
       <w:r>
         <w:t>Οι οντότητες αυτές θα συνδέονται με τις εξής σχέσεις :</w:t>
@@ -1638,7 +1585,7 @@
     </w:p>
     <w:p>
       <w:pPr>
-        <w:pStyle w:val="BodyText"/>
+        <w:pStyle w:val="7"/>
         <w:numPr>
           <w:ilvl w:val="0"/>
           <w:numId w:val="2"/>
@@ -1650,7 +1597,7 @@
     </w:p>
     <w:p>
       <w:pPr>
-        <w:pStyle w:val="BodyText"/>
+        <w:pStyle w:val="7"/>
         <w:numPr>
           <w:ilvl w:val="0"/>
           <w:numId w:val="2"/>
@@ -1662,7 +1609,7 @@
     </w:p>
     <w:p>
       <w:pPr>
-        <w:pStyle w:val="BodyText"/>
+        <w:pStyle w:val="7"/>
         <w:numPr>
           <w:ilvl w:val="0"/>
           <w:numId w:val="2"/>
@@ -1674,7 +1621,7 @@
     </w:p>
     <w:p>
       <w:pPr>
-        <w:pStyle w:val="BodyText"/>
+        <w:pStyle w:val="7"/>
         <w:numPr>
           <w:ilvl w:val="0"/>
           <w:numId w:val="2"/>
@@ -1686,7 +1633,7 @@
     </w:p>
     <w:p>
       <w:pPr>
-        <w:pStyle w:val="BodyText"/>
+        <w:pStyle w:val="7"/>
         <w:numPr>
           <w:ilvl w:val="0"/>
           <w:numId w:val="2"/>
@@ -1704,71 +1651,30 @@
       </w:r>
     </w:p>
     <w:sectPr>
-      <w:headerReference w:type="default" r:id="rId9"/>
+      <w:headerReference r:id="rId3" w:type="default"/>
       <w:pgSz w:w="11910" w:h="16850"/>
       <w:pgMar w:top="1220" w:right="940" w:bottom="280" w:left="1200" w:header="722" w:footer="0" w:gutter="0"/>
-      <w:cols w:space="720"/>
+      <w:cols w:space="720" w:num="1"/>
     </w:sectPr>
   </w:body>
 </w:document>
 </file>
 
-<file path=word/endnotes.xml><?xml version="1.0" encoding="utf-8"?>
-<w:endnotes xmlns:wpc="http://schemas.microsoft.com/office/word/2010/wordprocessingCanvas" xmlns:cx="http://schemas.microsoft.com/office/drawing/2014/chartex" xmlns:cx1="http://schemas.microsoft.com/office/drawing/2015/9/8/chartex" xmlns:cx2="http://schemas.microsoft.com/office/drawing/2015/10/21/chartex" xmlns:cx3="http://schemas.microsoft.com/office/drawing/2016/5/9/chartex" xmlns:cx4="http://schemas.microsoft.com/office/drawing/2016/5/10/chartex" xmlns:cx5="http://schemas.microsoft.com/office/drawing/2016/5/11/chartex" xmlns:cx6="http://schemas.microsoft.com/office/drawing/2016/5/12/chartex" xmlns:cx7="http://schemas.microsoft.com/office/drawing/2016/5/13/chartex" xmlns:cx8="http://schemas.microsoft.com/office/drawing/2016/5/14/chartex" xmlns:mc="http://schemas.openxmlformats.org/markup-compatibility/2006" xmlns:aink="http://schemas.microsoft.com/office/drawing/2016/ink" xmlns:am3d="http://schemas.microsoft.com/office/drawing/2017/model3d" xmlns:o="urn:schemas-microsoft-com:office:office" xmlns:oel="http://schemas.microsoft.com/office/2019/extlst" xmlns:r="http://schemas.openxmlformats.org/officeDocument/2006/relationships" xmlns:m="http://schemas.openxmlformats.org/officeDocument/2006/math" xmlns:v="urn:schemas-microsoft-com:vml" xmlns:wp14="http://schemas.microsoft.com/office/word/2010/wordprocessingDrawing" xmlns:wp="http://schemas.openxmlformats.org/drawingml/2006/wordprocessingDrawing" xmlns:w10="urn:schemas-microsoft-com:office:word" xmlns:w="http://schemas.openxmlformats.org/wordprocessingml/2006/main" xmlns:w14="http://schemas.microsoft.com/office/word/2010/wordml" xmlns:w15="http://schemas.microsoft.com/office/word/2012/wordml" xmlns:w16cex="http://schemas.microsoft.com/office/word/2018/wordml/cex" xmlns:w16cid="http://schemas.microsoft.com/office/word/2016/wordml/cid" xmlns:w16="http://schemas.microsoft.com/office/word/2018/wordml" xmlns:w16du="http://schemas.microsoft.com/office/word/2023/wordml/word16du" xmlns:w16sdtdh="http://schemas.microsoft.com/office/word/2020/wordml/sdtdatahash" xmlns:w16se="http://schemas.microsoft.com/office/word/2015/wordml/symex" xmlns:wpg="http://schemas.microsoft.com/office/word/2010/wordprocessingGroup" xmlns:wpi="http://schemas.microsoft.com/office/word/2010/wordprocessingInk" xmlns:wne="http://schemas.microsoft.com/office/word/2006/wordml" xmlns:wps="http://schemas.microsoft.com/office/word/2010/wordprocessingShape" mc:Ignorable="w14 w15 w16se w16cid w16 w16cex w16sdtdh w16du wp14">
-  <w:endnote w:type="separator" w:id="-1">
-    <w:p>
-      <w:r>
-        <w:separator/>
-      </w:r>
-    </w:p>
-  </w:endnote>
-  <w:endnote w:type="continuationSeparator" w:id="0">
-    <w:p>
-      <w:r>
-        <w:continuationSeparator/>
-      </w:r>
-    </w:p>
-  </w:endnote>
-</w:endnotes>
-</file>
-
-<file path=word/footnotes.xml><?xml version="1.0" encoding="utf-8"?>
-<w:footnotes xmlns:wpc="http://schemas.microsoft.com/office/word/2010/wordprocessingCanvas" xmlns:cx="http://schemas.microsoft.com/office/drawing/2014/chartex" xmlns:cx1="http://schemas.microsoft.com/office/drawing/2015/9/8/chartex" xmlns:cx2="http://schemas.microsoft.com/office/drawing/2015/10/21/chartex" xmlns:cx3="http://schemas.microsoft.com/office/drawing/2016/5/9/chartex" xmlns:cx4="http://schemas.microsoft.com/office/drawing/2016/5/10/chartex" xmlns:cx5="http://schemas.microsoft.com/office/drawing/2016/5/11/chartex" xmlns:cx6="http://schemas.microsoft.com/office/drawing/2016/5/12/chartex" xmlns:cx7="http://schemas.microsoft.com/office/drawing/2016/5/13/chartex" xmlns:cx8="http://schemas.microsoft.com/office/drawing/2016/5/14/chartex" xmlns:mc="http://schemas.openxmlformats.org/markup-compatibility/2006" xmlns:aink="http://schemas.microsoft.com/office/drawing/2016/ink" xmlns:am3d="http://schemas.microsoft.com/office/drawing/2017/model3d" xmlns:o="urn:schemas-microsoft-com:office:office" xmlns:oel="http://schemas.microsoft.com/office/2019/extlst" xmlns:r="http://schemas.openxmlformats.org/officeDocument/2006/relationships" xmlns:m="http://schemas.openxmlformats.org/officeDocument/2006/math" xmlns:v="urn:schemas-microsoft-com:vml" xmlns:wp14="http://schemas.microsoft.com/office/word/2010/wordprocessingDrawing" xmlns:wp="http://schemas.openxmlformats.org/drawingml/2006/wordprocessingDrawing" xmlns:w10="urn:schemas-microsoft-com:office:word" xmlns:w="http://schemas.openxmlformats.org/wordprocessingml/2006/main" xmlns:w14="http://schemas.microsoft.com/office/word/2010/wordml" xmlns:w15="http://schemas.microsoft.com/office/word/2012/wordml" xmlns:w16cex="http://schemas.microsoft.com/office/word/2018/wordml/cex" xmlns:w16cid="http://schemas.microsoft.com/office/word/2016/wordml/cid" xmlns:w16="http://schemas.microsoft.com/office/word/2018/wordml" xmlns:w16du="http://schemas.microsoft.com/office/word/2023/wordml/word16du" xmlns:w16sdtdh="http://schemas.microsoft.com/office/word/2020/wordml/sdtdatahash" xmlns:w16se="http://schemas.microsoft.com/office/word/2015/wordml/symex" xmlns:wpg="http://schemas.microsoft.com/office/word/2010/wordprocessingGroup" xmlns:wpi="http://schemas.microsoft.com/office/word/2010/wordprocessingInk" xmlns:wne="http://schemas.microsoft.com/office/word/2006/wordml" xmlns:wps="http://schemas.microsoft.com/office/word/2010/wordprocessingShape" mc:Ignorable="w14 w15 w16se w16cid w16 w16cex w16sdtdh w16du wp14">
-  <w:footnote w:type="separator" w:id="-1">
-    <w:p>
-      <w:r>
-        <w:separator/>
-      </w:r>
-    </w:p>
-  </w:footnote>
-  <w:footnote w:type="continuationSeparator" w:id="0">
-    <w:p>
-      <w:r>
-        <w:continuationSeparator/>
-      </w:r>
-    </w:p>
-  </w:footnote>
-</w:footnotes>
-</file>
-
 <file path=word/header1.xml><?xml version="1.0" encoding="utf-8"?>
-<w:hdr xmlns:wpc="http://schemas.microsoft.com/office/word/2010/wordprocessingCanvas" xmlns:cx="http://schemas.microsoft.com/office/drawing/2014/chartex" xmlns:cx1="http://schemas.microsoft.com/office/drawing/2015/9/8/chartex" xmlns:cx2="http://schemas.microsoft.com/office/drawing/2015/10/21/chartex" xmlns:cx3="http://schemas.microsoft.com/office/drawing/2016/5/9/chartex" xmlns:cx4="http://schemas.microsoft.com/office/drawing/2016/5/10/chartex" xmlns:cx5="http://schemas.microsoft.com/office/drawing/2016/5/11/chartex" xmlns:cx6="http://schemas.microsoft.com/office/drawing/2016/5/12/chartex" xmlns:cx7="http://schemas.microsoft.com/office/drawing/2016/5/13/chartex" xmlns:cx8="http://schemas.microsoft.com/office/drawing/2016/5/14/chartex" xmlns:mc="http://schemas.openxmlformats.org/markup-compatibility/2006" xmlns:aink="http://schemas.microsoft.com/office/drawing/2016/ink" xmlns:am3d="http://schemas.microsoft.com/office/drawing/2017/model3d" xmlns:o="urn:schemas-microsoft-com:office:office" xmlns:oel="http://schemas.microsoft.com/office/2019/extlst" xmlns:r="http://schemas.openxmlformats.org/officeDocument/2006/relationships" xmlns:m="http://schemas.openxmlformats.org/officeDocument/2006/math" xmlns:v="urn:schemas-microsoft-com:vml" xmlns:wp14="http://schemas.microsoft.com/office/word/2010/wordprocessingDrawing" xmlns:wp="http://schemas.openxmlformats.org/drawingml/2006/wordprocessingDrawing" xmlns:w10="urn:schemas-microsoft-com:office:word" xmlns:w="http://schemas.openxmlformats.org/wordprocessingml/2006/main" xmlns:w14="http://schemas.microsoft.com/office/word/2010/wordml" xmlns:w15="http://schemas.microsoft.com/office/word/2012/wordml" xmlns:w16cex="http://schemas.microsoft.com/office/word/2018/wordml/cex" xmlns:w16cid="http://schemas.microsoft.com/office/word/2016/wordml/cid" xmlns:w16="http://schemas.microsoft.com/office/word/2018/wordml" xmlns:w16du="http://schemas.microsoft.com/office/word/2023/wordml/word16du" xmlns:w16sdtdh="http://schemas.microsoft.com/office/word/2020/wordml/sdtdatahash" xmlns:w16se="http://schemas.microsoft.com/office/word/2015/wordml/symex" xmlns:wpg="http://schemas.microsoft.com/office/word/2010/wordprocessingGroup" xmlns:wpi="http://schemas.microsoft.com/office/word/2010/wordprocessingInk" xmlns:wne="http://schemas.microsoft.com/office/word/2006/wordml" xmlns:wps="http://schemas.microsoft.com/office/word/2010/wordprocessingShape" mc:Ignorable="w14 w15 w16se w16cid w16 w16cex w16sdtdh w16du wp14">
+<w:hdr xmlns:wpc="http://schemas.microsoft.com/office/word/2010/wordprocessingCanvas" xmlns:mc="http://schemas.openxmlformats.org/markup-compatibility/2006" xmlns:o="urn:schemas-microsoft-com:office:office" xmlns:r="http://schemas.openxmlformats.org/officeDocument/2006/relationships" xmlns:m="http://schemas.openxmlformats.org/officeDocument/2006/math" xmlns:v="urn:schemas-microsoft-com:vml" xmlns:wp14="http://schemas.microsoft.com/office/word/2010/wordprocessingDrawing" xmlns:wp="http://schemas.openxmlformats.org/drawingml/2006/wordprocessingDrawing" xmlns:w10="urn:schemas-microsoft-com:office:word" xmlns:w="http://schemas.openxmlformats.org/wordprocessingml/2006/main" xmlns:w14="http://schemas.microsoft.com/office/word/2010/wordml" xmlns:w15="http://schemas.microsoft.com/office/word/2012/wordml" xmlns:wpg="http://schemas.microsoft.com/office/word/2010/wordprocessingGroup" xmlns:wpi="http://schemas.microsoft.com/office/word/2010/wordprocessingInk" xmlns:wne="http://schemas.microsoft.com/office/word/2006/wordml" xmlns:wps="http://schemas.microsoft.com/office/word/2010/wordprocessingShape" xmlns:wpsCustomData="http://www.wps.cn/officeDocument/2013/wpsCustomData" mc:Ignorable="w14 w15 wp14">
   <w:p>
     <w:pPr>
-      <w:pStyle w:val="BodyText"/>
+      <w:pStyle w:val="7"/>
       <w:spacing w:line="14" w:lineRule="auto"/>
       <w:rPr>
         <w:sz w:val="20"/>
       </w:rPr>
     </w:pPr>
     <w:r>
-      <w:rPr>
-        <w:noProof/>
-      </w:rPr>
       <mc:AlternateContent>
         <mc:Choice Requires="wps">
           <w:drawing>
-            <wp:anchor distT="0" distB="0" distL="0" distR="0" simplePos="0" relativeHeight="251659264" behindDoc="1" locked="0" layoutInCell="1" allowOverlap="1" wp14:anchorId="55709DF7" wp14:editId="5C68FE3F">
+            <wp:anchor distT="0" distB="0" distL="0" distR="0" simplePos="0" relativeHeight="251661312" behindDoc="1" locked="0" layoutInCell="1" allowOverlap="1">
               <wp:simplePos x="0" y="0"/>
               <wp:positionH relativeFrom="page">
                 <wp:posOffset>6739890</wp:posOffset>
@@ -1859,12 +1765,12 @@
         </mc:Choice>
         <mc:Fallback>
           <w:pict>
-            <v:shapetype w14:anchorId="55709DF7" id="_x0000_t202" coordsize="21600,21600" o:spt="202" path="m,l,21600r21600,l21600,xe">
-              <v:stroke joinstyle="miter"/>
-              <v:path gradientshapeok="t" o:connecttype="rect"/>
-            </v:shapetype>
-            <v:shape id="Textbox 1" o:spid="_x0000_s1027" type="#_x0000_t202" style="position:absolute;margin-left:530.7pt;margin-top:35.1pt;width:12pt;height:13.05pt;z-index:-251657216;visibility:visible;mso-wrap-style:square;mso-wrap-distance-left:0;mso-wrap-distance-top:0;mso-wrap-distance-right:0;mso-wrap-distance-bottom:0;mso-position-horizontal:absolute;mso-position-horizontal-relative:page;mso-position-vertical:absolute;mso-position-vertical-relative:page;v-text-anchor:top" o:gfxdata="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" filled="f" stroked="f">
-              <v:textbox inset="0,0,0,0">
+            <v:shape id="Textbox 1" o:spid="_x0000_s1026" o:spt="202" type="#_x0000_t202" style="position:absolute;left:0pt;margin-left:530.7pt;margin-top:35.1pt;height:13.05pt;width:12pt;mso-position-horizontal-relative:page;mso-position-vertical-relative:page;z-index:-251655168;mso-width-relative:page;mso-height-relative:page;" filled="f" stroked="f" coordsize="21600,21600" o:gfxdata="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">
+              <v:fill on="f" focussize="0,0"/>
+              <v:stroke on="f"/>
+              <v:imagedata o:title=""/>
+              <o:lock v:ext="edit" aspectratio="f"/>
+              <v:textbox inset="0mm,0mm,0mm,0mm">
                 <w:txbxContent>
                   <w:p>
                     <w:pPr>
@@ -1918,7 +1824,6 @@
                   </w:p>
                 </w:txbxContent>
               </v:textbox>
-              <w10:wrap anchorx="page" anchory="page"/>
             </v:shape>
           </w:pict>
         </mc:Fallback>
@@ -1929,12 +1834,12 @@
 </file>
 
 <file path=word/numbering.xml><?xml version="1.0" encoding="utf-8"?>
-<w:numbering xmlns:wpc="http://schemas.microsoft.com/office/word/2010/wordprocessingCanvas" xmlns:cx="http://schemas.microsoft.com/office/drawing/2014/chartex" xmlns:cx1="http://schemas.microsoft.com/office/drawing/2015/9/8/chartex" xmlns:cx2="http://schemas.microsoft.com/office/drawing/2015/10/21/chartex" xmlns:cx3="http://schemas.microsoft.com/office/drawing/2016/5/9/chartex" xmlns:cx4="http://schemas.microsoft.com/office/drawing/2016/5/10/chartex" xmlns:cx5="http://schemas.microsoft.com/office/drawing/2016/5/11/chartex" xmlns:cx6="http://schemas.microsoft.com/office/drawing/2016/5/12/chartex" xmlns:cx7="http://schemas.microsoft.com/office/drawing/2016/5/13/chartex" xmlns:cx8="http://schemas.microsoft.com/office/drawing/2016/5/14/chartex" xmlns:mc="http://schemas.openxmlformats.org/markup-compatibility/2006" xmlns:aink="http://schemas.microsoft.com/office/drawing/2016/ink" xmlns:am3d="http://schemas.microsoft.com/office/drawing/2017/model3d" xmlns:o="urn:schemas-microsoft-com:office:office" xmlns:oel="http://schemas.microsoft.com/office/2019/extlst" xmlns:r="http://schemas.openxmlformats.org/officeDocument/2006/relationships" xmlns:m="http://schemas.openxmlformats.org/officeDocument/2006/math" xmlns:v="urn:schemas-microsoft-com:vml" xmlns:wp14="http://schemas.microsoft.com/office/word/2010/wordprocessingDrawing" xmlns:wp="http://schemas.openxmlformats.org/drawingml/2006/wordprocessingDrawing" xmlns:w10="urn:schemas-microsoft-com:office:word" xmlns:w="http://schemas.openxmlformats.org/wordprocessingml/2006/main" xmlns:w14="http://schemas.microsoft.com/office/word/2010/wordml" xmlns:w15="http://schemas.microsoft.com/office/word/2012/wordml" xmlns:w16cex="http://schemas.microsoft.com/office/word/2018/wordml/cex" xmlns:w16cid="http://schemas.microsoft.com/office/word/2016/wordml/cid" xmlns:w16="http://schemas.microsoft.com/office/word/2018/wordml" xmlns:w16du="http://schemas.microsoft.com/office/word/2023/wordml/word16du" xmlns:w16sdtdh="http://schemas.microsoft.com/office/word/2020/wordml/sdtdatahash" xmlns:w16se="http://schemas.microsoft.com/office/word/2015/wordml/symex" xmlns:wpg="http://schemas.microsoft.com/office/word/2010/wordprocessingGroup" xmlns:wpi="http://schemas.microsoft.com/office/word/2010/wordprocessingInk" xmlns:wne="http://schemas.microsoft.com/office/word/2006/wordml" xmlns:wps="http://schemas.microsoft.com/office/word/2010/wordprocessingShape" mc:Ignorable="w14 w15 w16se w16cid w16 w16cex w16sdtdh w16du wp14">
-  <w:abstractNum w:abstractNumId="0" w15:restartNumberingAfterBreak="0">
+<w:numbering xmlns:wpc="http://schemas.microsoft.com/office/word/2010/wordprocessingCanvas" xmlns:mc="http://schemas.openxmlformats.org/markup-compatibility/2006" xmlns:o="urn:schemas-microsoft-com:office:office" xmlns:r="http://schemas.openxmlformats.org/officeDocument/2006/relationships" xmlns:m="http://schemas.openxmlformats.org/officeDocument/2006/math" xmlns:v="urn:schemas-microsoft-com:vml" xmlns:wp14="http://schemas.microsoft.com/office/word/2010/wordprocessingDrawing" xmlns:wp="http://schemas.openxmlformats.org/drawingml/2006/wordprocessingDrawing" xmlns:w10="urn:schemas-microsoft-com:office:word" xmlns:w="http://schemas.openxmlformats.org/wordprocessingml/2006/main" xmlns:w14="http://schemas.microsoft.com/office/word/2010/wordml" xmlns:wpg="http://schemas.microsoft.com/office/word/2010/wordprocessingGroup" xmlns:wpi="http://schemas.microsoft.com/office/word/2010/wordprocessingInk" xmlns:wne="http://schemas.microsoft.com/office/word/2006/wordml" xmlns:wps="http://schemas.microsoft.com/office/word/2010/wordprocessingShape" xmlns:wpsCustomData="http://www.wps.cn/officeDocument/2013/wpsCustomData" mc:Ignorable="w14 wp14">
+  <w:abstractNum w:abstractNumId="0">
     <w:nsid w:val="505B7A7B"/>
-    <w:multiLevelType w:val="hybridMultilevel"/>
-    <w:tmpl w:val="32044834"/>
-    <w:lvl w:ilvl="0" w:tplc="04090001">
+    <w:multiLevelType w:val="multilevel"/>
+    <w:tmpl w:val="505B7A7B"/>
+    <w:lvl w:ilvl="0" w:tentative="0">
       <w:start w:val="1"/>
       <w:numFmt w:val="bullet"/>
       <w:lvlText w:val=""/>
@@ -1943,10 +1848,10 @@
         <w:ind w:left="720" w:hanging="360"/>
       </w:pPr>
       <w:rPr>
-        <w:rFonts w:ascii="Symbol" w:hAnsi="Symbol" w:hint="default"/>
+        <w:rFonts w:hint="default" w:ascii="Symbol" w:hAnsi="Symbol"/>
       </w:rPr>
     </w:lvl>
-    <w:lvl w:ilvl="1" w:tplc="04090003" w:tentative="1">
+    <w:lvl w:ilvl="1" w:tentative="0">
       <w:start w:val="1"/>
       <w:numFmt w:val="bullet"/>
       <w:lvlText w:val="o"/>
@@ -1955,10 +1860,10 @@
         <w:ind w:left="1440" w:hanging="360"/>
       </w:pPr>
       <w:rPr>
-        <w:rFonts w:ascii="Courier New" w:hAnsi="Courier New" w:cs="Courier New" w:hint="default"/>
+        <w:rFonts w:hint="default" w:ascii="Courier New" w:hAnsi="Courier New" w:cs="Courier New"/>
       </w:rPr>
     </w:lvl>
-    <w:lvl w:ilvl="2" w:tplc="04090005" w:tentative="1">
+    <w:lvl w:ilvl="2" w:tentative="0">
       <w:start w:val="1"/>
       <w:numFmt w:val="bullet"/>
       <w:lvlText w:val=""/>
@@ -1967,10 +1872,10 @@
         <w:ind w:left="2160" w:hanging="360"/>
       </w:pPr>
       <w:rPr>
-        <w:rFonts w:ascii="Wingdings" w:hAnsi="Wingdings" w:hint="default"/>
+        <w:rFonts w:hint="default" w:ascii="Wingdings" w:hAnsi="Wingdings"/>
       </w:rPr>
     </w:lvl>
-    <w:lvl w:ilvl="3" w:tplc="04090001" w:tentative="1">
+    <w:lvl w:ilvl="3" w:tentative="0">
       <w:start w:val="1"/>
       <w:numFmt w:val="bullet"/>
       <w:lvlText w:val=""/>
@@ -1979,10 +1884,10 @@
         <w:ind w:left="2880" w:hanging="360"/>
       </w:pPr>
       <w:rPr>
-        <w:rFonts w:ascii="Symbol" w:hAnsi="Symbol" w:hint="default"/>
+        <w:rFonts w:hint="default" w:ascii="Symbol" w:hAnsi="Symbol"/>
       </w:rPr>
     </w:lvl>
-    <w:lvl w:ilvl="4" w:tplc="04090003" w:tentative="1">
+    <w:lvl w:ilvl="4" w:tentative="0">
       <w:start w:val="1"/>
       <w:numFmt w:val="bullet"/>
       <w:lvlText w:val="o"/>
@@ -1991,10 +1896,10 @@
         <w:ind w:left="3600" w:hanging="360"/>
       </w:pPr>
       <w:rPr>
-        <w:rFonts w:ascii="Courier New" w:hAnsi="Courier New" w:cs="Courier New" w:hint="default"/>
+        <w:rFonts w:hint="default" w:ascii="Courier New" w:hAnsi="Courier New" w:cs="Courier New"/>
       </w:rPr>
     </w:lvl>
-    <w:lvl w:ilvl="5" w:tplc="04090005" w:tentative="1">
+    <w:lvl w:ilvl="5" w:tentative="0">
       <w:start w:val="1"/>
       <w:numFmt w:val="bullet"/>
       <w:lvlText w:val=""/>
@@ -2003,10 +1908,10 @@
         <w:ind w:left="4320" w:hanging="360"/>
       </w:pPr>
       <w:rPr>
-        <w:rFonts w:ascii="Wingdings" w:hAnsi="Wingdings" w:hint="default"/>
+        <w:rFonts w:hint="default" w:ascii="Wingdings" w:hAnsi="Wingdings"/>
       </w:rPr>
     </w:lvl>
-    <w:lvl w:ilvl="6" w:tplc="04090001" w:tentative="1">
+    <w:lvl w:ilvl="6" w:tentative="0">
       <w:start w:val="1"/>
       <w:numFmt w:val="bullet"/>
       <w:lvlText w:val=""/>
@@ -2015,10 +1920,10 @@
         <w:ind w:left="5040" w:hanging="360"/>
       </w:pPr>
       <w:rPr>
-        <w:rFonts w:ascii="Symbol" w:hAnsi="Symbol" w:hint="default"/>
+        <w:rFonts w:hint="default" w:ascii="Symbol" w:hAnsi="Symbol"/>
       </w:rPr>
     </w:lvl>
-    <w:lvl w:ilvl="7" w:tplc="04090003" w:tentative="1">
+    <w:lvl w:ilvl="7" w:tentative="0">
       <w:start w:val="1"/>
       <w:numFmt w:val="bullet"/>
       <w:lvlText w:val="o"/>
@@ -2027,10 +1932,10 @@
         <w:ind w:left="5760" w:hanging="360"/>
       </w:pPr>
       <w:rPr>
-        <w:rFonts w:ascii="Courier New" w:hAnsi="Courier New" w:cs="Courier New" w:hint="default"/>
+        <w:rFonts w:hint="default" w:ascii="Courier New" w:hAnsi="Courier New" w:cs="Courier New"/>
       </w:rPr>
     </w:lvl>
-    <w:lvl w:ilvl="8" w:tplc="04090005" w:tentative="1">
+    <w:lvl w:ilvl="8" w:tentative="0">
       <w:start w:val="1"/>
       <w:numFmt w:val="bullet"/>
       <w:lvlText w:val=""/>
@@ -2039,15 +1944,15 @@
         <w:ind w:left="6480" w:hanging="360"/>
       </w:pPr>
       <w:rPr>
-        <w:rFonts w:ascii="Wingdings" w:hAnsi="Wingdings" w:hint="default"/>
+        <w:rFonts w:hint="default" w:ascii="Wingdings" w:hAnsi="Wingdings"/>
       </w:rPr>
     </w:lvl>
   </w:abstractNum>
-  <w:abstractNum w:abstractNumId="1" w15:restartNumberingAfterBreak="0">
+  <w:abstractNum w:abstractNumId="1">
     <w:nsid w:val="6ED062BC"/>
-    <w:multiLevelType w:val="hybridMultilevel"/>
-    <w:tmpl w:val="40046A1A"/>
-    <w:lvl w:ilvl="0" w:tplc="04090001">
+    <w:multiLevelType w:val="multilevel"/>
+    <w:tmpl w:val="6ED062BC"/>
+    <w:lvl w:ilvl="0" w:tentative="0">
       <w:start w:val="1"/>
       <w:numFmt w:val="bullet"/>
       <w:lvlText w:val=""/>
@@ -2056,10 +1961,10 @@
         <w:ind w:left="780" w:hanging="360"/>
       </w:pPr>
       <w:rPr>
-        <w:rFonts w:ascii="Symbol" w:hAnsi="Symbol" w:hint="default"/>
+        <w:rFonts w:hint="default" w:ascii="Symbol" w:hAnsi="Symbol"/>
       </w:rPr>
     </w:lvl>
-    <w:lvl w:ilvl="1" w:tplc="04090003" w:tentative="1">
+    <w:lvl w:ilvl="1" w:tentative="0">
       <w:start w:val="1"/>
       <w:numFmt w:val="bullet"/>
       <w:lvlText w:val="o"/>
@@ -2068,10 +1973,10 @@
         <w:ind w:left="1500" w:hanging="360"/>
       </w:pPr>
       <w:rPr>
-        <w:rFonts w:ascii="Courier New" w:hAnsi="Courier New" w:cs="Courier New" w:hint="default"/>
+        <w:rFonts w:hint="default" w:ascii="Courier New" w:hAnsi="Courier New" w:cs="Courier New"/>
       </w:rPr>
     </w:lvl>
-    <w:lvl w:ilvl="2" w:tplc="04090005" w:tentative="1">
+    <w:lvl w:ilvl="2" w:tentative="0">
       <w:start w:val="1"/>
       <w:numFmt w:val="bullet"/>
       <w:lvlText w:val=""/>
@@ -2080,10 +1985,10 @@
         <w:ind w:left="2220" w:hanging="360"/>
       </w:pPr>
       <w:rPr>
-        <w:rFonts w:ascii="Wingdings" w:hAnsi="Wingdings" w:hint="default"/>
+        <w:rFonts w:hint="default" w:ascii="Wingdings" w:hAnsi="Wingdings"/>
       </w:rPr>
     </w:lvl>
-    <w:lvl w:ilvl="3" w:tplc="04090001" w:tentative="1">
+    <w:lvl w:ilvl="3" w:tentative="0">
       <w:start w:val="1"/>
       <w:numFmt w:val="bullet"/>
       <w:lvlText w:val=""/>
@@ -2092,10 +1997,10 @@
         <w:ind w:left="2940" w:hanging="360"/>
       </w:pPr>
       <w:rPr>
-        <w:rFonts w:ascii="Symbol" w:hAnsi="Symbol" w:hint="default"/>
+        <w:rFonts w:hint="default" w:ascii="Symbol" w:hAnsi="Symbol"/>
       </w:rPr>
     </w:lvl>
-    <w:lvl w:ilvl="4" w:tplc="04090003" w:tentative="1">
+    <w:lvl w:ilvl="4" w:tentative="0">
       <w:start w:val="1"/>
       <w:numFmt w:val="bullet"/>
       <w:lvlText w:val="o"/>
@@ -2104,10 +2009,10 @@
         <w:ind w:left="3660" w:hanging="360"/>
       </w:pPr>
       <w:rPr>
-        <w:rFonts w:ascii="Courier New" w:hAnsi="Courier New" w:cs="Courier New" w:hint="default"/>
+        <w:rFonts w:hint="default" w:ascii="Courier New" w:hAnsi="Courier New" w:cs="Courier New"/>
       </w:rPr>
     </w:lvl>
-    <w:lvl w:ilvl="5" w:tplc="04090005" w:tentative="1">
+    <w:lvl w:ilvl="5" w:tentative="0">
       <w:start w:val="1"/>
       <w:numFmt w:val="bullet"/>
       <w:lvlText w:val=""/>
@@ -2116,10 +2021,10 @@
         <w:ind w:left="4380" w:hanging="360"/>
       </w:pPr>
       <w:rPr>
-        <w:rFonts w:ascii="Wingdings" w:hAnsi="Wingdings" w:hint="default"/>
+        <w:rFonts w:hint="default" w:ascii="Wingdings" w:hAnsi="Wingdings"/>
       </w:rPr>
     </w:lvl>
-    <w:lvl w:ilvl="6" w:tplc="04090001" w:tentative="1">
+    <w:lvl w:ilvl="6" w:tentative="0">
       <w:start w:val="1"/>
       <w:numFmt w:val="bullet"/>
       <w:lvlText w:val=""/>
@@ -2128,10 +2033,10 @@
         <w:ind w:left="5100" w:hanging="360"/>
       </w:pPr>
       <w:rPr>
-        <w:rFonts w:ascii="Symbol" w:hAnsi="Symbol" w:hint="default"/>
+        <w:rFonts w:hint="default" w:ascii="Symbol" w:hAnsi="Symbol"/>
       </w:rPr>
     </w:lvl>
-    <w:lvl w:ilvl="7" w:tplc="04090003" w:tentative="1">
+    <w:lvl w:ilvl="7" w:tentative="0">
       <w:start w:val="1"/>
       <w:numFmt w:val="bullet"/>
       <w:lvlText w:val="o"/>
@@ -2140,10 +2045,10 @@
         <w:ind w:left="5820" w:hanging="360"/>
       </w:pPr>
       <w:rPr>
-        <w:rFonts w:ascii="Courier New" w:hAnsi="Courier New" w:cs="Courier New" w:hint="default"/>
+        <w:rFonts w:hint="default" w:ascii="Courier New" w:hAnsi="Courier New" w:cs="Courier New"/>
       </w:rPr>
     </w:lvl>
-    <w:lvl w:ilvl="8" w:tplc="04090005" w:tentative="1">
+    <w:lvl w:ilvl="8" w:tentative="0">
       <w:start w:val="1"/>
       <w:numFmt w:val="bullet"/>
       <w:lvlText w:val=""/>
@@ -2152,376 +2057,337 @@
         <w:ind w:left="6540" w:hanging="360"/>
       </w:pPr>
       <w:rPr>
-        <w:rFonts w:ascii="Wingdings" w:hAnsi="Wingdings" w:hint="default"/>
+        <w:rFonts w:hint="default" w:ascii="Wingdings" w:hAnsi="Wingdings"/>
       </w:rPr>
     </w:lvl>
   </w:abstractNum>
-  <w:num w:numId="1" w16cid:durableId="1403217518">
+  <w:num w:numId="1">
     <w:abstractNumId w:val="0"/>
   </w:num>
-  <w:num w:numId="2" w16cid:durableId="1337999820">
+  <w:num w:numId="2">
     <w:abstractNumId w:val="1"/>
   </w:num>
 </w:numbering>
 </file>
 
 <file path=word/styles.xml><?xml version="1.0" encoding="utf-8"?>
-<w:styles xmlns:mc="http://schemas.openxmlformats.org/markup-compatibility/2006" xmlns:r="http://schemas.openxmlformats.org/officeDocument/2006/relationships" xmlns:w="http://schemas.openxmlformats.org/wordprocessingml/2006/main" xmlns:w14="http://schemas.microsoft.com/office/word/2010/wordml" xmlns:w15="http://schemas.microsoft.com/office/word/2012/wordml" xmlns:w16cex="http://schemas.microsoft.com/office/word/2018/wordml/cex" xmlns:w16cid="http://schemas.microsoft.com/office/word/2016/wordml/cid" xmlns:w16="http://schemas.microsoft.com/office/word/2018/wordml" xmlns:w16du="http://schemas.microsoft.com/office/word/2023/wordml/word16du" xmlns:w16sdtdh="http://schemas.microsoft.com/office/word/2020/wordml/sdtdatahash" xmlns:w16se="http://schemas.microsoft.com/office/word/2015/wordml/symex" mc:Ignorable="w14 w15 w16se w16cid w16 w16cex w16sdtdh w16du">
+<w:styles xmlns:mc="http://schemas.openxmlformats.org/markup-compatibility/2006" xmlns:o="urn:schemas-microsoft-com:office:office" xmlns:r="http://schemas.openxmlformats.org/officeDocument/2006/relationships" xmlns:m="http://schemas.openxmlformats.org/officeDocument/2006/math" xmlns:v="urn:schemas-microsoft-com:vml" xmlns:w="http://schemas.openxmlformats.org/wordprocessingml/2006/main" xmlns:w14="http://schemas.microsoft.com/office/word/2010/wordml" xmlns:w10="urn:schemas-microsoft-com:office:word" xmlns:sl="http://schemas.openxmlformats.org/schemaLibrary/2006/main" xmlns:wpsCustomData="http://www.wps.cn/officeDocument/2013/wpsCustomData" mc:Ignorable="w14">
   <w:docDefaults>
     <w:rPrDefault>
       <w:rPr>
-        <w:rFonts w:asciiTheme="minorHAnsi" w:eastAsiaTheme="minorHAnsi" w:hAnsiTheme="minorHAnsi" w:cstheme="minorBidi"/>
-        <w:lang w:val="en-US" w:eastAsia="en-US" w:bidi="ar-SA"/>
+        <w:rFonts w:asciiTheme="minorHAnsi" w:hAnsiTheme="minorHAnsi" w:eastAsiaTheme="minorHAnsi" w:cstheme="minorBidi"/>
       </w:rPr>
     </w:rPrDefault>
     <w:pPrDefault/>
   </w:docDefaults>
-  <w:latentStyles w:defLockedState="0" w:defUIPriority="0" w:defSemiHidden="0" w:defUnhideWhenUsed="0" w:defQFormat="0" w:count="376">
-    <w:lsdException w:name="Normal" w:uiPriority="1" w:qFormat="1"/>
-    <w:lsdException w:name="heading 1" w:uiPriority="1" w:qFormat="1"/>
-    <w:lsdException w:name="heading 2" w:uiPriority="1" w:qFormat="1"/>
-    <w:lsdException w:name="heading 3" w:uiPriority="1" w:qFormat="1"/>
-    <w:lsdException w:name="heading 4" w:semiHidden="1" w:unhideWhenUsed="1" w:qFormat="1"/>
-    <w:lsdException w:name="heading 5" w:semiHidden="1" w:unhideWhenUsed="1" w:qFormat="1"/>
-    <w:lsdException w:name="heading 6" w:semiHidden="1" w:unhideWhenUsed="1" w:qFormat="1"/>
-    <w:lsdException w:name="heading 7" w:semiHidden="1" w:unhideWhenUsed="1" w:qFormat="1"/>
-    <w:lsdException w:name="heading 8" w:semiHidden="1" w:unhideWhenUsed="1" w:qFormat="1"/>
-    <w:lsdException w:name="heading 9" w:semiHidden="1" w:unhideWhenUsed="1" w:qFormat="1"/>
-    <w:lsdException w:name="caption" w:semiHidden="1" w:unhideWhenUsed="1" w:qFormat="1"/>
-    <w:lsdException w:name="Title" w:uiPriority="1" w:qFormat="1"/>
-    <w:lsdException w:name="Default Paragraph Font" w:semiHidden="1" w:uiPriority="1" w:unhideWhenUsed="1"/>
-    <w:lsdException w:name="Body Text" w:uiPriority="1" w:qFormat="1"/>
-    <w:lsdException w:name="Subtitle" w:qFormat="1"/>
-    <w:lsdException w:name="Strong" w:qFormat="1"/>
-    <w:lsdException w:name="Emphasis" w:qFormat="1"/>
-    <w:lsdException w:name="HTML Top of Form" w:semiHidden="1" w:uiPriority="99" w:unhideWhenUsed="1"/>
-    <w:lsdException w:name="HTML Bottom of Form" w:semiHidden="1" w:uiPriority="99" w:unhideWhenUsed="1"/>
-    <w:lsdException w:name="Normal Table" w:semiHidden="1" w:unhideWhenUsed="1"/>
-    <w:lsdException w:name="No List" w:semiHidden="1" w:uiPriority="99" w:unhideWhenUsed="1"/>
-    <w:lsdException w:name="Outline List 1" w:semiHidden="1" w:uiPriority="99" w:unhideWhenUsed="1"/>
-    <w:lsdException w:name="Outline List 2" w:semiHidden="1" w:uiPriority="99" w:unhideWhenUsed="1"/>
-    <w:lsdException w:name="Outline List 3" w:semiHidden="1" w:uiPriority="99" w:unhideWhenUsed="1"/>
-    <w:lsdException w:name="Table Simple 1" w:semiHidden="1" w:unhideWhenUsed="1"/>
-    <w:lsdException w:name="Table Simple 2" w:semiHidden="1" w:unhideWhenUsed="1"/>
-    <w:lsdException w:name="Table Simple 3" w:semiHidden="1" w:unhideWhenUsed="1"/>
-    <w:lsdException w:name="Table Classic 1" w:semiHidden="1" w:unhideWhenUsed="1"/>
-    <w:lsdException w:name="Table Classic 2" w:semiHidden="1" w:unhideWhenUsed="1"/>
-    <w:lsdException w:name="Table Classic 3" w:semiHidden="1" w:unhideWhenUsed="1"/>
-    <w:lsdException w:name="Table Classic 4" w:semiHidden="1" w:unhideWhenUsed="1"/>
-    <w:lsdException w:name="Table Colorful 1" w:semiHidden="1" w:unhideWhenUsed="1"/>
-    <w:lsdException w:name="Table Colorful 2" w:semiHidden="1" w:unhideWhenUsed="1"/>
-    <w:lsdException w:name="Table Colorful 3" w:semiHidden="1" w:unhideWhenUsed="1"/>
-    <w:lsdException w:name="Table Columns 1" w:semiHidden="1" w:unhideWhenUsed="1"/>
-    <w:lsdException w:name="Table Columns 2" w:semiHidden="1" w:unhideWhenUsed="1"/>
-    <w:lsdException w:name="Table Columns 3" w:semiHidden="1" w:unhideWhenUsed="1"/>
-    <w:lsdException w:name="Table Columns 4" w:semiHidden="1" w:unhideWhenUsed="1"/>
-    <w:lsdException w:name="Table Columns 5" w:semiHidden="1" w:unhideWhenUsed="1"/>
-    <w:lsdException w:name="Table Grid 1" w:semiHidden="1" w:unhideWhenUsed="1"/>
-    <w:lsdException w:name="Table Grid 2" w:semiHidden="1" w:unhideWhenUsed="1"/>
-    <w:lsdException w:name="Table Grid 3" w:semiHidden="1" w:unhideWhenUsed="1"/>
-    <w:lsdException w:name="Table Grid 4" w:semiHidden="1" w:unhideWhenUsed="1"/>
-    <w:lsdException w:name="Table Grid 5" w:semiHidden="1" w:unhideWhenUsed="1"/>
-    <w:lsdException w:name="Table Grid 6" w:semiHidden="1" w:unhideWhenUsed="1"/>
-    <w:lsdException w:name="Table Grid 7" w:semiHidden="1" w:unhideWhenUsed="1"/>
-    <w:lsdException w:name="Table Grid 8" w:semiHidden="1" w:unhideWhenUsed="1"/>
-    <w:lsdException w:name="Table List 1" w:semiHidden="1" w:unhideWhenUsed="1"/>
-    <w:lsdException w:name="Table List 2" w:semiHidden="1" w:unhideWhenUsed="1"/>
-    <w:lsdException w:name="Table List 3" w:semiHidden="1" w:unhideWhenUsed="1"/>
-    <w:lsdException w:name="Table List 4" w:semiHidden="1" w:unhideWhenUsed="1"/>
-    <w:lsdException w:name="Table List 5" w:semiHidden="1" w:unhideWhenUsed="1"/>
-    <w:lsdException w:name="Table List 6" w:semiHidden="1" w:unhideWhenUsed="1"/>
-    <w:lsdException w:name="Table List 7" w:semiHidden="1" w:unhideWhenUsed="1"/>
-    <w:lsdException w:name="Table List 8" w:semiHidden="1" w:unhideWhenUsed="1"/>
-    <w:lsdException w:name="Table 3D effects 1" w:semiHidden="1" w:unhideWhenUsed="1"/>
-    <w:lsdException w:name="Table 3D effects 2" w:semiHidden="1" w:unhideWhenUsed="1"/>
-    <w:lsdException w:name="Table 3D effects 3" w:semiHidden="1" w:unhideWhenUsed="1"/>
-    <w:lsdException w:name="Table Contemporary" w:semiHidden="1" w:unhideWhenUsed="1"/>
-    <w:lsdException w:name="Table Elegant" w:semiHidden="1" w:unhideWhenUsed="1"/>
-    <w:lsdException w:name="Table Professional" w:semiHidden="1" w:unhideWhenUsed="1"/>
-    <w:lsdException w:name="Table Subtle 1" w:semiHidden="1" w:unhideWhenUsed="1"/>
-    <w:lsdException w:name="Table Subtle 2" w:semiHidden="1" w:unhideWhenUsed="1"/>
-    <w:lsdException w:name="Table Web 1" w:semiHidden="1" w:unhideWhenUsed="1"/>
-    <w:lsdException w:name="Table Web 2" w:semiHidden="1" w:unhideWhenUsed="1"/>
-    <w:lsdException w:name="Table Web 3" w:semiHidden="1" w:unhideWhenUsed="1"/>
-    <w:lsdException w:name="Table Theme" w:semiHidden="1" w:unhideWhenUsed="1"/>
-    <w:lsdException w:name="Placeholder Text" w:semiHidden="1" w:uiPriority="99" w:unhideWhenUsed="1"/>
-    <w:lsdException w:name="No Spacing" w:semiHidden="1" w:uiPriority="99" w:unhideWhenUsed="1"/>
-    <w:lsdException w:name="Light Shading" w:uiPriority="60"/>
-    <w:lsdException w:name="Light List" w:uiPriority="61"/>
-    <w:lsdException w:name="Light Grid" w:uiPriority="62"/>
-    <w:lsdException w:name="Medium Shading 1" w:uiPriority="63"/>
-    <w:lsdException w:name="Medium Shading 2" w:uiPriority="64"/>
-    <w:lsdException w:name="Medium List 1" w:uiPriority="65"/>
-    <w:lsdException w:name="Medium List 2" w:uiPriority="66"/>
-    <w:lsdException w:name="Medium Grid 1" w:uiPriority="67"/>
-    <w:lsdException w:name="Medium Grid 2" w:uiPriority="68"/>
-    <w:lsdException w:name="Medium Grid 3" w:uiPriority="69"/>
-    <w:lsdException w:name="Dark List" w:uiPriority="70"/>
-    <w:lsdException w:name="Colorful Shading" w:uiPriority="71"/>
-    <w:lsdException w:name="Colorful List" w:uiPriority="72"/>
-    <w:lsdException w:name="Colorful Grid" w:uiPriority="73"/>
-    <w:lsdException w:name="Light Shading Accent 1" w:uiPriority="60"/>
-    <w:lsdException w:name="Light List Accent 1" w:uiPriority="61"/>
-    <w:lsdException w:name="Light Grid Accent 1" w:uiPriority="62"/>
-    <w:lsdException w:name="Medium Shading 1 Accent 1" w:uiPriority="63"/>
-    <w:lsdException w:name="Medium Shading 2 Accent 1" w:uiPriority="64"/>
-    <w:lsdException w:name="Medium List 1 Accent 1" w:uiPriority="65"/>
-    <w:lsdException w:name="Revision" w:semiHidden="1" w:uiPriority="99" w:unhideWhenUsed="1"/>
-    <w:lsdException w:name="List Paragraph" w:uiPriority="1" w:qFormat="1"/>
-    <w:lsdException w:name="Quote" w:semiHidden="1" w:uiPriority="99" w:unhideWhenUsed="1"/>
-    <w:lsdException w:name="Intense Quote" w:semiHidden="1" w:uiPriority="99" w:unhideWhenUsed="1"/>
-    <w:lsdException w:name="Medium List 2 Accent 1" w:uiPriority="66"/>
-    <w:lsdException w:name="Medium Grid 1 Accent 1" w:uiPriority="67"/>
-    <w:lsdException w:name="Medium Grid 2 Accent 1" w:uiPriority="68"/>
-    <w:lsdException w:name="Medium Grid 3 Accent 1" w:uiPriority="69"/>
-    <w:lsdException w:name="Dark List Accent 1" w:uiPriority="70"/>
-    <w:lsdException w:name="Colorful Shading Accent 1" w:uiPriority="71"/>
-    <w:lsdException w:name="Colorful List Accent 1" w:uiPriority="72"/>
-    <w:lsdException w:name="Colorful Grid Accent 1" w:uiPriority="73"/>
-    <w:lsdException w:name="Light Shading Accent 2" w:uiPriority="60"/>
-    <w:lsdException w:name="Light List Accent 2" w:uiPriority="61"/>
-    <w:lsdException w:name="Light Grid Accent 2" w:uiPriority="62"/>
-    <w:lsdException w:name="Medium Shading 1 Accent 2" w:uiPriority="63"/>
-    <w:lsdException w:name="Medium Shading 2 Accent 2" w:uiPriority="64"/>
-    <w:lsdException w:name="Medium List 1 Accent 2" w:uiPriority="65"/>
-    <w:lsdException w:name="Medium List 2 Accent 2" w:uiPriority="66"/>
-    <w:lsdException w:name="Medium Grid 1 Accent 2" w:uiPriority="67"/>
-    <w:lsdException w:name="Medium Grid 2 Accent 2" w:uiPriority="68"/>
-    <w:lsdException w:name="Medium Grid 3 Accent 2" w:uiPriority="69"/>
-    <w:lsdException w:name="Dark List Accent 2" w:uiPriority="70"/>
-    <w:lsdException w:name="Colorful Shading Accent 2" w:uiPriority="71"/>
-    <w:lsdException w:name="Colorful List Accent 2" w:uiPriority="72"/>
-    <w:lsdException w:name="Colorful Grid Accent 2" w:uiPriority="73"/>
-    <w:lsdException w:name="Light Shading Accent 3" w:uiPriority="60"/>
-    <w:lsdException w:name="Light List Accent 3" w:uiPriority="61"/>
-    <w:lsdException w:name="Light Grid Accent 3" w:uiPriority="62"/>
-    <w:lsdException w:name="Medium Shading 1 Accent 3" w:uiPriority="63"/>
-    <w:lsdException w:name="Medium Shading 2 Accent 3" w:uiPriority="64"/>
-    <w:lsdException w:name="Medium List 1 Accent 3" w:uiPriority="65"/>
-    <w:lsdException w:name="Medium List 2 Accent 3" w:uiPriority="66"/>
-    <w:lsdException w:name="Medium Grid 1 Accent 3" w:uiPriority="67"/>
-    <w:lsdException w:name="Medium Grid 2 Accent 3" w:uiPriority="68"/>
-    <w:lsdException w:name="Medium Grid 3 Accent 3" w:uiPriority="69"/>
-    <w:lsdException w:name="Dark List Accent 3" w:uiPriority="70"/>
-    <w:lsdException w:name="Colorful Shading Accent 3" w:uiPriority="71"/>
-    <w:lsdException w:name="Colorful List Accent 3" w:uiPriority="72"/>
-    <w:lsdException w:name="Colorful Grid Accent 3" w:uiPriority="73"/>
-    <w:lsdException w:name="Light Shading Accent 4" w:uiPriority="60"/>
-    <w:lsdException w:name="Light List Accent 4" w:uiPriority="61"/>
-    <w:lsdException w:name="Light Grid Accent 4" w:uiPriority="62"/>
-    <w:lsdException w:name="Medium Shading 1 Accent 4" w:uiPriority="63"/>
-    <w:lsdException w:name="Medium Shading 2 Accent 4" w:uiPriority="64"/>
-    <w:lsdException w:name="Medium List 1 Accent 4" w:uiPriority="65"/>
-    <w:lsdException w:name="Medium List 2 Accent 4" w:uiPriority="66"/>
-    <w:lsdException w:name="Medium Grid 1 Accent 4" w:uiPriority="67"/>
-    <w:lsdException w:name="Medium Grid 2 Accent 4" w:uiPriority="68"/>
-    <w:lsdException w:name="Medium Grid 3 Accent 4" w:uiPriority="69"/>
-    <w:lsdException w:name="Dark List Accent 4" w:uiPriority="70"/>
-    <w:lsdException w:name="Colorful Shading Accent 4" w:uiPriority="71"/>
-    <w:lsdException w:name="Colorful List Accent 4" w:uiPriority="72"/>
-    <w:lsdException w:name="Colorful Grid Accent 4" w:uiPriority="73"/>
-    <w:lsdException w:name="Light Shading Accent 5" w:uiPriority="60"/>
-    <w:lsdException w:name="Light List Accent 5" w:uiPriority="61"/>
-    <w:lsdException w:name="Light Grid Accent 5" w:uiPriority="62"/>
-    <w:lsdException w:name="Medium Shading 1 Accent 5" w:uiPriority="63"/>
-    <w:lsdException w:name="Medium Shading 2 Accent 5" w:uiPriority="64"/>
-    <w:lsdException w:name="Medium List 1 Accent 5" w:uiPriority="65"/>
-    <w:lsdException w:name="Medium List 2 Accent 5" w:uiPriority="66"/>
-    <w:lsdException w:name="Medium Grid 1 Accent 5" w:uiPriority="67"/>
-    <w:lsdException w:name="Medium Grid 2 Accent 5" w:uiPriority="68"/>
-    <w:lsdException w:name="Medium Grid 3 Accent 5" w:uiPriority="69"/>
-    <w:lsdException w:name="Dark List Accent 5" w:uiPriority="70"/>
-    <w:lsdException w:name="Colorful Shading Accent 5" w:uiPriority="71"/>
-    <w:lsdException w:name="Colorful List Accent 5" w:uiPriority="72"/>
-    <w:lsdException w:name="Colorful Grid Accent 5" w:uiPriority="73"/>
-    <w:lsdException w:name="Light Shading Accent 6" w:uiPriority="60"/>
-    <w:lsdException w:name="Light List Accent 6" w:uiPriority="61"/>
-    <w:lsdException w:name="Light Grid Accent 6" w:uiPriority="62"/>
-    <w:lsdException w:name="Medium Shading 1 Accent 6" w:uiPriority="63"/>
-    <w:lsdException w:name="Medium Shading 2 Accent 6" w:uiPriority="64"/>
-    <w:lsdException w:name="Medium List 1 Accent 6" w:uiPriority="65"/>
-    <w:lsdException w:name="Medium List 2 Accent 6" w:uiPriority="66"/>
-    <w:lsdException w:name="Medium Grid 1 Accent 6" w:uiPriority="67"/>
-    <w:lsdException w:name="Medium Grid 2 Accent 6" w:uiPriority="68"/>
-    <w:lsdException w:name="Medium Grid 3 Accent 6" w:uiPriority="69"/>
-    <w:lsdException w:name="Dark List Accent 6" w:uiPriority="70"/>
-    <w:lsdException w:name="Colorful Shading Accent 6" w:uiPriority="71"/>
-    <w:lsdException w:name="Colorful List Accent 6" w:uiPriority="72"/>
-    <w:lsdException w:name="Colorful Grid Accent 6" w:uiPriority="73"/>
-    <w:lsdException w:name="Subtle Emphasis" w:uiPriority="19" w:qFormat="1"/>
-    <w:lsdException w:name="Intense Emphasis" w:uiPriority="21" w:qFormat="1"/>
-    <w:lsdException w:name="Subtle Reference" w:uiPriority="31" w:qFormat="1"/>
-    <w:lsdException w:name="Intense Reference" w:uiPriority="32" w:qFormat="1"/>
-    <w:lsdException w:name="Book Title" w:uiPriority="33" w:qFormat="1"/>
-    <w:lsdException w:name="Bibliography" w:semiHidden="1" w:uiPriority="37" w:unhideWhenUsed="1"/>
-    <w:lsdException w:name="TOC Heading" w:semiHidden="1" w:uiPriority="39" w:unhideWhenUsed="1" w:qFormat="1"/>
-    <w:lsdException w:name="Plain Table 1" w:uiPriority="41"/>
-    <w:lsdException w:name="Plain Table 2" w:uiPriority="42"/>
-    <w:lsdException w:name="Plain Table 3" w:uiPriority="43"/>
-    <w:lsdException w:name="Plain Table 4" w:uiPriority="44"/>
-    <w:lsdException w:name="Plain Table 5" w:uiPriority="45"/>
-    <w:lsdException w:name="Grid Table Light" w:uiPriority="40"/>
-    <w:lsdException w:name="Grid Table 1 Light" w:uiPriority="46"/>
-    <w:lsdException w:name="Grid Table 2" w:uiPriority="47"/>
-    <w:lsdException w:name="Grid Table 3" w:uiPriority="48"/>
-    <w:lsdException w:name="Grid Table 4" w:uiPriority="49"/>
-    <w:lsdException w:name="Grid Table 5 Dark" w:uiPriority="50"/>
-    <w:lsdException w:name="Grid Table 6 Colorful" w:uiPriority="51"/>
-    <w:lsdException w:name="Grid Table 7 Colorful" w:uiPriority="52"/>
-    <w:lsdException w:name="Grid Table 1 Light Accent 1" w:uiPriority="46"/>
-    <w:lsdException w:name="Grid Table 2 Accent 1" w:uiPriority="47"/>
-    <w:lsdException w:name="Grid Table 3 Accent 1" w:uiPriority="48"/>
-    <w:lsdException w:name="Grid Table 4 Accent 1" w:uiPriority="49"/>
-    <w:lsdException w:name="Grid Table 5 Dark Accent 1" w:uiPriority="50"/>
-    <w:lsdException w:name="Grid Table 6 Colorful Accent 1" w:uiPriority="51"/>
-    <w:lsdException w:name="Grid Table 7 Colorful Accent 1" w:uiPriority="52"/>
-    <w:lsdException w:name="Grid Table 1 Light Accent 2" w:uiPriority="46"/>
-    <w:lsdException w:name="Grid Table 2 Accent 2" w:uiPriority="47"/>
-    <w:lsdException w:name="Grid Table 3 Accent 2" w:uiPriority="48"/>
-    <w:lsdException w:name="Grid Table 4 Accent 2" w:uiPriority="49"/>
-    <w:lsdException w:name="Grid Table 5 Dark Accent 2" w:uiPriority="50"/>
-    <w:lsdException w:name="Grid Table 6 Colorful Accent 2" w:uiPriority="51"/>
-    <w:lsdException w:name="Grid Table 7 Colorful Accent 2" w:uiPriority="52"/>
-    <w:lsdException w:name="Grid Table 1 Light Accent 3" w:uiPriority="46"/>
-    <w:lsdException w:name="Grid Table 2 Accent 3" w:uiPriority="47"/>
-    <w:lsdException w:name="Grid Table 3 Accent 3" w:uiPriority="48"/>
-    <w:lsdException w:name="Grid Table 4 Accent 3" w:uiPriority="49"/>
-    <w:lsdException w:name="Grid Table 5 Dark Accent 3" w:uiPriority="50"/>
-    <w:lsdException w:name="Grid Table 6 Colorful Accent 3" w:uiPriority="51"/>
-    <w:lsdException w:name="Grid Table 7 Colorful Accent 3" w:uiPriority="52"/>
-    <w:lsdException w:name="Grid Table 1 Light Accent 4" w:uiPriority="46"/>
-    <w:lsdException w:name="Grid Table 2 Accent 4" w:uiPriority="47"/>
-    <w:lsdException w:name="Grid Table 3 Accent 4" w:uiPriority="48"/>
-    <w:lsdException w:name="Grid Table 4 Accent 4" w:uiPriority="49"/>
-    <w:lsdException w:name="Grid Table 5 Dark Accent 4" w:uiPriority="50"/>
-    <w:lsdException w:name="Grid Table 6 Colorful Accent 4" w:uiPriority="51"/>
-    <w:lsdException w:name="Grid Table 7 Colorful Accent 4" w:uiPriority="52"/>
-    <w:lsdException w:name="Grid Table 1 Light Accent 5" w:uiPriority="46"/>
-    <w:lsdException w:name="Grid Table 2 Accent 5" w:uiPriority="47"/>
-    <w:lsdException w:name="Grid Table 3 Accent 5" w:uiPriority="48"/>
-    <w:lsdException w:name="Grid Table 4 Accent 5" w:uiPriority="49"/>
-    <w:lsdException w:name="Grid Table 5 Dark Accent 5" w:uiPriority="50"/>
-    <w:lsdException w:name="Grid Table 6 Colorful Accent 5" w:uiPriority="51"/>
-    <w:lsdException w:name="Grid Table 7 Colorful Accent 5" w:uiPriority="52"/>
-    <w:lsdException w:name="Grid Table 1 Light Accent 6" w:uiPriority="46"/>
-    <w:lsdException w:name="Grid Table 2 Accent 6" w:uiPriority="47"/>
-    <w:lsdException w:name="Grid Table 3 Accent 6" w:uiPriority="48"/>
-    <w:lsdException w:name="Grid Table 4 Accent 6" w:uiPriority="49"/>
-    <w:lsdException w:name="Grid Table 5 Dark Accent 6" w:uiPriority="50"/>
-    <w:lsdException w:name="Grid Table 6 Colorful Accent 6" w:uiPriority="51"/>
-    <w:lsdException w:name="Grid Table 7 Colorful Accent 6" w:uiPriority="52"/>
-    <w:lsdException w:name="List Table 1 Light" w:uiPriority="46"/>
-    <w:lsdException w:name="List Table 2" w:uiPriority="47"/>
-    <w:lsdException w:name="List Table 3" w:uiPriority="48"/>
-    <w:lsdException w:name="List Table 4" w:uiPriority="49"/>
-    <w:lsdException w:name="List Table 5 Dark" w:uiPriority="50"/>
-    <w:lsdException w:name="List Table 6 Colorful" w:uiPriority="51"/>
-    <w:lsdException w:name="List Table 7 Colorful" w:uiPriority="52"/>
-    <w:lsdException w:name="List Table 1 Light Accent 1" w:uiPriority="46"/>
-    <w:lsdException w:name="List Table 2 Accent 1" w:uiPriority="47"/>
-    <w:lsdException w:name="List Table 3 Accent 1" w:uiPriority="48"/>
-    <w:lsdException w:name="List Table 4 Accent 1" w:uiPriority="49"/>
-    <w:lsdException w:name="List Table 5 Dark Accent 1" w:uiPriority="50"/>
-    <w:lsdException w:name="List Table 6 Colorful Accent 1" w:uiPriority="51"/>
-    <w:lsdException w:name="List Table 7 Colorful Accent 1" w:uiPriority="52"/>
-    <w:lsdException w:name="List Table 1 Light Accent 2" w:uiPriority="46"/>
-    <w:lsdException w:name="List Table 2 Accent 2" w:uiPriority="47"/>
-    <w:lsdException w:name="List Table 3 Accent 2" w:uiPriority="48"/>
-    <w:lsdException w:name="List Table 4 Accent 2" w:uiPriority="49"/>
-    <w:lsdException w:name="List Table 5 Dark Accent 2" w:uiPriority="50"/>
-    <w:lsdException w:name="List Table 6 Colorful Accent 2" w:uiPriority="51"/>
-    <w:lsdException w:name="List Table 7 Colorful Accent 2" w:uiPriority="52"/>
-    <w:lsdException w:name="List Table 1 Light Accent 3" w:uiPriority="46"/>
-    <w:lsdException w:name="List Table 2 Accent 3" w:uiPriority="47"/>
-    <w:lsdException w:name="List Table 3 Accent 3" w:uiPriority="48"/>
-    <w:lsdException w:name="List Table 4 Accent 3" w:uiPriority="49"/>
-    <w:lsdException w:name="List Table 5 Dark Accent 3" w:uiPriority="50"/>
-    <w:lsdException w:name="List Table 6 Colorful Accent 3" w:uiPriority="51"/>
-    <w:lsdException w:name="List Table 7 Colorful Accent 3" w:uiPriority="52"/>
-    <w:lsdException w:name="List Table 1 Light Accent 4" w:uiPriority="46"/>
-    <w:lsdException w:name="List Table 2 Accent 4" w:uiPriority="47"/>
-    <w:lsdException w:name="List Table 3 Accent 4" w:uiPriority="48"/>
-    <w:lsdException w:name="List Table 4 Accent 4" w:uiPriority="49"/>
-    <w:lsdException w:name="List Table 5 Dark Accent 4" w:uiPriority="50"/>
-    <w:lsdException w:name="List Table 6 Colorful Accent 4" w:uiPriority="51"/>
-    <w:lsdException w:name="List Table 7 Colorful Accent 4" w:uiPriority="52"/>
-    <w:lsdException w:name="List Table 1 Light Accent 5" w:uiPriority="46"/>
-    <w:lsdException w:name="List Table 2 Accent 5" w:uiPriority="47"/>
-    <w:lsdException w:name="List Table 3 Accent 5" w:uiPriority="48"/>
-    <w:lsdException w:name="List Table 4 Accent 5" w:uiPriority="49"/>
-    <w:lsdException w:name="List Table 5 Dark Accent 5" w:uiPriority="50"/>
-    <w:lsdException w:name="List Table 6 Colorful Accent 5" w:uiPriority="51"/>
-    <w:lsdException w:name="List Table 7 Colorful Accent 5" w:uiPriority="52"/>
-    <w:lsdException w:name="List Table 1 Light Accent 6" w:uiPriority="46"/>
-    <w:lsdException w:name="List Table 2 Accent 6" w:uiPriority="47"/>
-    <w:lsdException w:name="List Table 3 Accent 6" w:uiPriority="48"/>
-    <w:lsdException w:name="List Table 4 Accent 6" w:uiPriority="49"/>
-    <w:lsdException w:name="List Table 5 Dark Accent 6" w:uiPriority="50"/>
-    <w:lsdException w:name="List Table 6 Colorful Accent 6" w:uiPriority="51"/>
-    <w:lsdException w:name="List Table 7 Colorful Accent 6" w:uiPriority="52"/>
-    <w:lsdException w:name="Mention" w:semiHidden="1" w:uiPriority="99" w:unhideWhenUsed="1"/>
-    <w:lsdException w:name="Smart Hyperlink" w:semiHidden="1" w:uiPriority="99" w:unhideWhenUsed="1"/>
-    <w:lsdException w:name="Hashtag" w:semiHidden="1" w:uiPriority="99" w:unhideWhenUsed="1"/>
-    <w:lsdException w:name="Unresolved Mention" w:semiHidden="1" w:uiPriority="99" w:unhideWhenUsed="1"/>
-    <w:lsdException w:name="Smart Link" w:semiHidden="1" w:uiPriority="99" w:unhideWhenUsed="1"/>
+  <w:latentStyles w:count="260" w:defQFormat="0" w:defUnhideWhenUsed="1" w:defSemiHidden="1" w:defUIPriority="99" w:defLockedState="0">
+    <w:lsdException w:qFormat="1" w:unhideWhenUsed="0" w:uiPriority="1" w:semiHidden="0" w:name="Normal"/>
+    <w:lsdException w:qFormat="1" w:unhideWhenUsed="0" w:uiPriority="1" w:semiHidden="0" w:name="heading 1"/>
+    <w:lsdException w:qFormat="1" w:unhideWhenUsed="0" w:uiPriority="1" w:semiHidden="0" w:name="heading 2"/>
+    <w:lsdException w:qFormat="1" w:unhideWhenUsed="0" w:uiPriority="1" w:semiHidden="0" w:name="heading 3"/>
+    <w:lsdException w:qFormat="1" w:uiPriority="0" w:name="heading 4"/>
+    <w:lsdException w:qFormat="1" w:uiPriority="0" w:name="heading 5"/>
+    <w:lsdException w:qFormat="1" w:uiPriority="0" w:name="heading 6"/>
+    <w:lsdException w:qFormat="1" w:uiPriority="0" w:name="heading 7"/>
+    <w:lsdException w:qFormat="1" w:uiPriority="0" w:name="heading 8"/>
+    <w:lsdException w:qFormat="1" w:uiPriority="0" w:name="heading 9"/>
+    <w:lsdException w:unhideWhenUsed="0" w:uiPriority="0" w:semiHidden="0" w:name="index 1"/>
+    <w:lsdException w:unhideWhenUsed="0" w:uiPriority="0" w:semiHidden="0" w:name="index 2"/>
+    <w:lsdException w:unhideWhenUsed="0" w:uiPriority="0" w:semiHidden="0" w:name="index 3"/>
+    <w:lsdException w:unhideWhenUsed="0" w:uiPriority="0" w:semiHidden="0" w:name="index 4"/>
+    <w:lsdException w:unhideWhenUsed="0" w:uiPriority="0" w:semiHidden="0" w:name="index 5"/>
+    <w:lsdException w:unhideWhenUsed="0" w:uiPriority="0" w:semiHidden="0" w:name="index 6"/>
+    <w:lsdException w:unhideWhenUsed="0" w:uiPriority="0" w:semiHidden="0" w:name="index 7"/>
+    <w:lsdException w:unhideWhenUsed="0" w:uiPriority="0" w:semiHidden="0" w:name="index 8"/>
+    <w:lsdException w:unhideWhenUsed="0" w:uiPriority="0" w:semiHidden="0" w:name="index 9"/>
+    <w:lsdException w:unhideWhenUsed="0" w:uiPriority="0" w:semiHidden="0" w:name="toc 1"/>
+    <w:lsdException w:unhideWhenUsed="0" w:uiPriority="0" w:semiHidden="0" w:name="toc 2"/>
+    <w:lsdException w:unhideWhenUsed="0" w:uiPriority="0" w:semiHidden="0" w:name="toc 3"/>
+    <w:lsdException w:unhideWhenUsed="0" w:uiPriority="0" w:semiHidden="0" w:name="toc 4"/>
+    <w:lsdException w:unhideWhenUsed="0" w:uiPriority="0" w:semiHidden="0" w:name="toc 5"/>
+    <w:lsdException w:unhideWhenUsed="0" w:uiPriority="0" w:semiHidden="0" w:name="toc 6"/>
+    <w:lsdException w:unhideWhenUsed="0" w:uiPriority="0" w:semiHidden="0" w:name="toc 7"/>
+    <w:lsdException w:unhideWhenUsed="0" w:uiPriority="0" w:semiHidden="0" w:name="toc 8"/>
+    <w:lsdException w:unhideWhenUsed="0" w:uiPriority="0" w:semiHidden="0" w:name="toc 9"/>
+    <w:lsdException w:unhideWhenUsed="0" w:uiPriority="0" w:semiHidden="0" w:name="Normal Indent"/>
+    <w:lsdException w:unhideWhenUsed="0" w:uiPriority="0" w:semiHidden="0" w:name="footnote text"/>
+    <w:lsdException w:unhideWhenUsed="0" w:uiPriority="0" w:semiHidden="0" w:name="annotation text"/>
+    <w:lsdException w:unhideWhenUsed="0" w:uiPriority="0" w:semiHidden="0" w:name="header"/>
+    <w:lsdException w:unhideWhenUsed="0" w:uiPriority="0" w:semiHidden="0" w:name="footer"/>
+    <w:lsdException w:unhideWhenUsed="0" w:uiPriority="0" w:semiHidden="0" w:name="index heading"/>
+    <w:lsdException w:qFormat="1" w:uiPriority="0" w:name="caption"/>
+    <w:lsdException w:unhideWhenUsed="0" w:uiPriority="0" w:semiHidden="0" w:name="table of figures"/>
+    <w:lsdException w:unhideWhenUsed="0" w:uiPriority="0" w:semiHidden="0" w:name="envelope address"/>
+    <w:lsdException w:unhideWhenUsed="0" w:uiPriority="0" w:semiHidden="0" w:name="envelope return"/>
+    <w:lsdException w:unhideWhenUsed="0" w:uiPriority="0" w:semiHidden="0" w:name="footnote reference"/>
+    <w:lsdException w:unhideWhenUsed="0" w:uiPriority="0" w:semiHidden="0" w:name="annotation reference"/>
+    <w:lsdException w:unhideWhenUsed="0" w:uiPriority="0" w:semiHidden="0" w:name="line number"/>
+    <w:lsdException w:unhideWhenUsed="0" w:uiPriority="0" w:semiHidden="0" w:name="page number"/>
+    <w:lsdException w:unhideWhenUsed="0" w:uiPriority="0" w:semiHidden="0" w:name="endnote reference"/>
+    <w:lsdException w:unhideWhenUsed="0" w:uiPriority="0" w:semiHidden="0" w:name="endnote text"/>
+    <w:lsdException w:unhideWhenUsed="0" w:uiPriority="0" w:semiHidden="0" w:name="table of authorities"/>
+    <w:lsdException w:unhideWhenUsed="0" w:uiPriority="0" w:semiHidden="0" w:name="macro"/>
+    <w:lsdException w:unhideWhenUsed="0" w:uiPriority="0" w:semiHidden="0" w:name="toa heading"/>
+    <w:lsdException w:unhideWhenUsed="0" w:uiPriority="0" w:semiHidden="0" w:name="List"/>
+    <w:lsdException w:unhideWhenUsed="0" w:uiPriority="0" w:semiHidden="0" w:name="List Bullet"/>
+    <w:lsdException w:unhideWhenUsed="0" w:uiPriority="0" w:semiHidden="0" w:name="List Number"/>
+    <w:lsdException w:unhideWhenUsed="0" w:uiPriority="0" w:semiHidden="0" w:name="List 2"/>
+    <w:lsdException w:unhideWhenUsed="0" w:uiPriority="0" w:semiHidden="0" w:name="List 3"/>
+    <w:lsdException w:unhideWhenUsed="0" w:uiPriority="0" w:semiHidden="0" w:name="List 4"/>
+    <w:lsdException w:unhideWhenUsed="0" w:uiPriority="0" w:semiHidden="0" w:name="List 5"/>
+    <w:lsdException w:unhideWhenUsed="0" w:uiPriority="0" w:semiHidden="0" w:name="List Bullet 2"/>
+    <w:lsdException w:unhideWhenUsed="0" w:uiPriority="0" w:semiHidden="0" w:name="List Bullet 3"/>
+    <w:lsdException w:unhideWhenUsed="0" w:uiPriority="0" w:semiHidden="0" w:name="List Bullet 4"/>
+    <w:lsdException w:unhideWhenUsed="0" w:uiPriority="0" w:semiHidden="0" w:name="List Bullet 5"/>
+    <w:lsdException w:unhideWhenUsed="0" w:uiPriority="0" w:semiHidden="0" w:name="List Number 2"/>
+    <w:lsdException w:unhideWhenUsed="0" w:uiPriority="0" w:semiHidden="0" w:name="List Number 3"/>
+    <w:lsdException w:unhideWhenUsed="0" w:uiPriority="0" w:semiHidden="0" w:name="List Number 4"/>
+    <w:lsdException w:unhideWhenUsed="0" w:uiPriority="0" w:semiHidden="0" w:name="List Number 5"/>
+    <w:lsdException w:qFormat="1" w:unhideWhenUsed="0" w:uiPriority="1" w:semiHidden="0" w:name="Title"/>
+    <w:lsdException w:unhideWhenUsed="0" w:uiPriority="0" w:semiHidden="0" w:name="Closing"/>
+    <w:lsdException w:unhideWhenUsed="0" w:uiPriority="0" w:semiHidden="0" w:name="Signature"/>
+    <w:lsdException w:uiPriority="1" w:name="Default Paragraph Font"/>
+    <w:lsdException w:qFormat="1" w:unhideWhenUsed="0" w:uiPriority="1" w:semiHidden="0" w:name="Body Text"/>
+    <w:lsdException w:unhideWhenUsed="0" w:uiPriority="0" w:semiHidden="0" w:name="Body Text Indent"/>
+    <w:lsdException w:unhideWhenUsed="0" w:uiPriority="0" w:semiHidden="0" w:name="List Continue"/>
+    <w:lsdException w:unhideWhenUsed="0" w:uiPriority="0" w:semiHidden="0" w:name="List Continue 2"/>
+    <w:lsdException w:unhideWhenUsed="0" w:uiPriority="0" w:semiHidden="0" w:name="List Continue 3"/>
+    <w:lsdException w:unhideWhenUsed="0" w:uiPriority="0" w:semiHidden="0" w:name="List Continue 4"/>
+    <w:lsdException w:unhideWhenUsed="0" w:uiPriority="0" w:semiHidden="0" w:name="List Continue 5"/>
+    <w:lsdException w:unhideWhenUsed="0" w:uiPriority="0" w:semiHidden="0" w:name="Message Header"/>
+    <w:lsdException w:qFormat="1" w:unhideWhenUsed="0" w:uiPriority="0" w:semiHidden="0" w:name="Subtitle"/>
+    <w:lsdException w:unhideWhenUsed="0" w:uiPriority="0" w:semiHidden="0" w:name="Salutation"/>
+    <w:lsdException w:unhideWhenUsed="0" w:uiPriority="0" w:semiHidden="0" w:name="Date"/>
+    <w:lsdException w:unhideWhenUsed="0" w:uiPriority="0" w:semiHidden="0" w:name="Body Text First Indent"/>
+    <w:lsdException w:unhideWhenUsed="0" w:uiPriority="0" w:semiHidden="0" w:name="Body Text First Indent 2"/>
+    <w:lsdException w:unhideWhenUsed="0" w:uiPriority="0" w:semiHidden="0" w:name="Note Heading"/>
+    <w:lsdException w:unhideWhenUsed="0" w:uiPriority="0" w:semiHidden="0" w:name="Body Text 2"/>
+    <w:lsdException w:unhideWhenUsed="0" w:uiPriority="0" w:semiHidden="0" w:name="Body Text 3"/>
+    <w:lsdException w:unhideWhenUsed="0" w:uiPriority="0" w:semiHidden="0" w:name="Body Text Indent 2"/>
+    <w:lsdException w:unhideWhenUsed="0" w:uiPriority="0" w:semiHidden="0" w:name="Body Text Indent 3"/>
+    <w:lsdException w:unhideWhenUsed="0" w:uiPriority="0" w:semiHidden="0" w:name="Block Text"/>
+    <w:lsdException w:unhideWhenUsed="0" w:uiPriority="0" w:semiHidden="0" w:name="Hyperlink"/>
+    <w:lsdException w:unhideWhenUsed="0" w:uiPriority="0" w:semiHidden="0" w:name="FollowedHyperlink"/>
+    <w:lsdException w:qFormat="1" w:unhideWhenUsed="0" w:uiPriority="0" w:semiHidden="0" w:name="Strong"/>
+    <w:lsdException w:qFormat="1" w:unhideWhenUsed="0" w:uiPriority="0" w:semiHidden="0" w:name="Emphasis"/>
+    <w:lsdException w:unhideWhenUsed="0" w:uiPriority="0" w:semiHidden="0" w:name="Document Map"/>
+    <w:lsdException w:unhideWhenUsed="0" w:uiPriority="0" w:semiHidden="0" w:name="Plain Text"/>
+    <w:lsdException w:unhideWhenUsed="0" w:uiPriority="0" w:semiHidden="0" w:name="E-mail Signature"/>
+    <w:lsdException w:unhideWhenUsed="0" w:uiPriority="0" w:semiHidden="0" w:name="Normal (Web)"/>
+    <w:lsdException w:unhideWhenUsed="0" w:uiPriority="0" w:semiHidden="0" w:name="HTML Acronym"/>
+    <w:lsdException w:unhideWhenUsed="0" w:uiPriority="0" w:semiHidden="0" w:name="HTML Address"/>
+    <w:lsdException w:unhideWhenUsed="0" w:uiPriority="0" w:semiHidden="0" w:name="HTML Cite"/>
+    <w:lsdException w:unhideWhenUsed="0" w:uiPriority="0" w:semiHidden="0" w:name="HTML Code"/>
+    <w:lsdException w:unhideWhenUsed="0" w:uiPriority="0" w:semiHidden="0" w:name="HTML Definition"/>
+    <w:lsdException w:unhideWhenUsed="0" w:uiPriority="0" w:semiHidden="0" w:name="HTML Keyboard"/>
+    <w:lsdException w:unhideWhenUsed="0" w:uiPriority="0" w:semiHidden="0" w:name="HTML Preformatted"/>
+    <w:lsdException w:unhideWhenUsed="0" w:uiPriority="0" w:semiHidden="0" w:name="HTML Sample"/>
+    <w:lsdException w:unhideWhenUsed="0" w:uiPriority="0" w:semiHidden="0" w:name="HTML Typewriter"/>
+    <w:lsdException w:unhideWhenUsed="0" w:uiPriority="0" w:semiHidden="0" w:name="HTML Variable"/>
+    <w:lsdException w:uiPriority="99" w:name="Normal Table"/>
+    <w:lsdException w:unhideWhenUsed="0" w:uiPriority="0" w:semiHidden="0" w:name="annotation subject"/>
+    <w:lsdException w:uiPriority="0" w:name="Table Simple 1"/>
+    <w:lsdException w:uiPriority="0" w:name="Table Simple 2"/>
+    <w:lsdException w:uiPriority="0" w:name="Table Simple 3"/>
+    <w:lsdException w:uiPriority="0" w:name="Table Classic 1"/>
+    <w:lsdException w:uiPriority="0" w:name="Table Classic 2"/>
+    <w:lsdException w:uiPriority="0" w:name="Table Classic 3"/>
+    <w:lsdException w:uiPriority="0" w:name="Table Classic 4"/>
+    <w:lsdException w:uiPriority="0" w:name="Table Colorful 1"/>
+    <w:lsdException w:uiPriority="0" w:name="Table Colorful 2"/>
+    <w:lsdException w:uiPriority="0" w:name="Table Colorful 3"/>
+    <w:lsdException w:uiPriority="0" w:name="Table Columns 1"/>
+    <w:lsdException w:uiPriority="0" w:name="Table Columns 2"/>
+    <w:lsdException w:uiPriority="0" w:name="Table Columns 3"/>
+    <w:lsdException w:uiPriority="0" w:name="Table Columns 4"/>
+    <w:lsdException w:uiPriority="0" w:name="Table Columns 5"/>
+    <w:lsdException w:uiPriority="0" w:name="Table Grid 1"/>
+    <w:lsdException w:uiPriority="0" w:name="Table Grid 2"/>
+    <w:lsdException w:uiPriority="0" w:name="Table Grid 3"/>
+    <w:lsdException w:uiPriority="0" w:name="Table Grid 4"/>
+    <w:lsdException w:uiPriority="0" w:name="Table Grid 5"/>
+    <w:lsdException w:uiPriority="0" w:name="Table Grid 6"/>
+    <w:lsdException w:uiPriority="0" w:name="Table Grid 7"/>
+    <w:lsdException w:uiPriority="0" w:name="Table Grid 8"/>
+    <w:lsdException w:uiPriority="0" w:name="Table List 1"/>
+    <w:lsdException w:uiPriority="0" w:name="Table List 2"/>
+    <w:lsdException w:uiPriority="0" w:name="Table List 3"/>
+    <w:lsdException w:uiPriority="0" w:name="Table List 4"/>
+    <w:lsdException w:uiPriority="0" w:name="Table List 5"/>
+    <w:lsdException w:uiPriority="0" w:name="Table List 6"/>
+    <w:lsdException w:uiPriority="0" w:name="Table List 7"/>
+    <w:lsdException w:uiPriority="0" w:name="Table List 8"/>
+    <w:lsdException w:uiPriority="0" w:name="Table 3D effects 1"/>
+    <w:lsdException w:uiPriority="0" w:name="Table 3D effects 2"/>
+    <w:lsdException w:uiPriority="0" w:name="Table 3D effects 3"/>
+    <w:lsdException w:uiPriority="0" w:name="Table Contemporary"/>
+    <w:lsdException w:uiPriority="0" w:name="Table Elegant"/>
+    <w:lsdException w:uiPriority="0" w:name="Table Professional"/>
+    <w:lsdException w:uiPriority="0" w:name="Table Subtle 1"/>
+    <w:lsdException w:uiPriority="0" w:name="Table Subtle 2"/>
+    <w:lsdException w:uiPriority="0" w:name="Table Web 1"/>
+    <w:lsdException w:uiPriority="0" w:name="Table Web 2"/>
+    <w:lsdException w:uiPriority="0" w:name="Table Web 3"/>
+    <w:lsdException w:unhideWhenUsed="0" w:uiPriority="0" w:semiHidden="0" w:name="Balloon Text"/>
+    <w:lsdException w:unhideWhenUsed="0" w:uiPriority="0" w:semiHidden="0" w:name="Table Grid"/>
+    <w:lsdException w:uiPriority="0" w:name="Table Theme"/>
+    <w:lsdException w:unhideWhenUsed="0" w:uiPriority="60" w:semiHidden="0" w:name="Light Shading"/>
+    <w:lsdException w:unhideWhenUsed="0" w:uiPriority="61" w:semiHidden="0" w:name="Light List"/>
+    <w:lsdException w:unhideWhenUsed="0" w:uiPriority="62" w:semiHidden="0" w:name="Light Grid"/>
+    <w:lsdException w:unhideWhenUsed="0" w:uiPriority="63" w:semiHidden="0" w:name="Medium Shading 1"/>
+    <w:lsdException w:unhideWhenUsed="0" w:uiPriority="64" w:semiHidden="0" w:name="Medium Shading 2"/>
+    <w:lsdException w:unhideWhenUsed="0" w:uiPriority="65" w:semiHidden="0" w:name="Medium List 1"/>
+    <w:lsdException w:unhideWhenUsed="0" w:uiPriority="66" w:semiHidden="0" w:name="Medium List 2"/>
+    <w:lsdException w:unhideWhenUsed="0" w:uiPriority="67" w:semiHidden="0" w:name="Medium Grid 1"/>
+    <w:lsdException w:unhideWhenUsed="0" w:uiPriority="68" w:semiHidden="0" w:name="Medium Grid 2"/>
+    <w:lsdException w:unhideWhenUsed="0" w:uiPriority="69" w:semiHidden="0" w:name="Medium Grid 3"/>
+    <w:lsdException w:unhideWhenUsed="0" w:uiPriority="70" w:semiHidden="0" w:name="Dark List"/>
+    <w:lsdException w:unhideWhenUsed="0" w:uiPriority="71" w:semiHidden="0" w:name="Colorful Shading"/>
+    <w:lsdException w:unhideWhenUsed="0" w:uiPriority="72" w:semiHidden="0" w:name="Colorful List"/>
+    <w:lsdException w:unhideWhenUsed="0" w:uiPriority="73" w:semiHidden="0" w:name="Colorful Grid"/>
+    <w:lsdException w:unhideWhenUsed="0" w:uiPriority="60" w:semiHidden="0" w:name="Light Shading Accent 1"/>
+    <w:lsdException w:unhideWhenUsed="0" w:uiPriority="61" w:semiHidden="0" w:name="Light List Accent 1"/>
+    <w:lsdException w:unhideWhenUsed="0" w:uiPriority="62" w:semiHidden="0" w:name="Light Grid Accent 1"/>
+    <w:lsdException w:unhideWhenUsed="0" w:uiPriority="63" w:semiHidden="0" w:name="Medium Shading 1 Accent 1"/>
+    <w:lsdException w:unhideWhenUsed="0" w:uiPriority="64" w:semiHidden="0" w:name="Medium Shading 2 Accent 1"/>
+    <w:lsdException w:unhideWhenUsed="0" w:uiPriority="65" w:semiHidden="0" w:name="Medium List 1 Accent 1"/>
+    <w:lsdException w:qFormat="1" w:unhideWhenUsed="0" w:uiPriority="1" w:semiHidden="0" w:name="List Paragraph"/>
+    <w:lsdException w:unhideWhenUsed="0" w:uiPriority="66" w:semiHidden="0" w:name="Medium List 2 Accent 1"/>
+    <w:lsdException w:unhideWhenUsed="0" w:uiPriority="67" w:semiHidden="0" w:name="Medium Grid 1 Accent 1"/>
+    <w:lsdException w:unhideWhenUsed="0" w:uiPriority="68" w:semiHidden="0" w:name="Medium Grid 2 Accent 1"/>
+    <w:lsdException w:unhideWhenUsed="0" w:uiPriority="69" w:semiHidden="0" w:name="Medium Grid 3 Accent 1"/>
+    <w:lsdException w:unhideWhenUsed="0" w:uiPriority="70" w:semiHidden="0" w:name="Dark List Accent 1"/>
+    <w:lsdException w:unhideWhenUsed="0" w:uiPriority="71" w:semiHidden="0" w:name="Colorful Shading Accent 1"/>
+    <w:lsdException w:unhideWhenUsed="0" w:uiPriority="72" w:semiHidden="0" w:name="Colorful List Accent 1"/>
+    <w:lsdException w:unhideWhenUsed="0" w:uiPriority="73" w:semiHidden="0" w:name="Colorful Grid Accent 1"/>
+    <w:lsdException w:unhideWhenUsed="0" w:uiPriority="60" w:semiHidden="0" w:name="Light Shading Accent 2"/>
+    <w:lsdException w:unhideWhenUsed="0" w:uiPriority="61" w:semiHidden="0" w:name="Light List Accent 2"/>
+    <w:lsdException w:unhideWhenUsed="0" w:uiPriority="62" w:semiHidden="0" w:name="Light Grid Accent 2"/>
+    <w:lsdException w:unhideWhenUsed="0" w:uiPriority="63" w:semiHidden="0" w:name="Medium Shading 1 Accent 2"/>
+    <w:lsdException w:unhideWhenUsed="0" w:uiPriority="64" w:semiHidden="0" w:name="Medium Shading 2 Accent 2"/>
+    <w:lsdException w:unhideWhenUsed="0" w:uiPriority="65" w:semiHidden="0" w:name="Medium List 1 Accent 2"/>
+    <w:lsdException w:unhideWhenUsed="0" w:uiPriority="66" w:semiHidden="0" w:name="Medium List 2 Accent 2"/>
+    <w:lsdException w:unhideWhenUsed="0" w:uiPriority="67" w:semiHidden="0" w:name="Medium Grid 1 Accent 2"/>
+    <w:lsdException w:unhideWhenUsed="0" w:uiPriority="68" w:semiHidden="0" w:name="Medium Grid 2 Accent 2"/>
+    <w:lsdException w:unhideWhenUsed="0" w:uiPriority="69" w:semiHidden="0" w:name="Medium Grid 3 Accent 2"/>
+    <w:lsdException w:unhideWhenUsed="0" w:uiPriority="70" w:semiHidden="0" w:name="Dark List Accent 2"/>
+    <w:lsdException w:unhideWhenUsed="0" w:uiPriority="71" w:semiHidden="0" w:name="Colorful Shading Accent 2"/>
+    <w:lsdException w:unhideWhenUsed="0" w:uiPriority="72" w:semiHidden="0" w:name="Colorful List Accent 2"/>
+    <w:lsdException w:unhideWhenUsed="0" w:uiPriority="73" w:semiHidden="0" w:name="Colorful Grid Accent 2"/>
+    <w:lsdException w:unhideWhenUsed="0" w:uiPriority="60" w:semiHidden="0" w:name="Light Shading Accent 3"/>
+    <w:lsdException w:unhideWhenUsed="0" w:uiPriority="61" w:semiHidden="0" w:name="Light List Accent 3"/>
+    <w:lsdException w:unhideWhenUsed="0" w:uiPriority="62" w:semiHidden="0" w:name="Light Grid Accent 3"/>
+    <w:lsdException w:unhideWhenUsed="0" w:uiPriority="63" w:semiHidden="0" w:name="Medium Shading 1 Accent 3"/>
+    <w:lsdException w:unhideWhenUsed="0" w:uiPriority="64" w:semiHidden="0" w:name="Medium Shading 2 Accent 3"/>
+    <w:lsdException w:unhideWhenUsed="0" w:uiPriority="65" w:semiHidden="0" w:name="Medium List 1 Accent 3"/>
+    <w:lsdException w:unhideWhenUsed="0" w:uiPriority="66" w:semiHidden="0" w:name="Medium List 2 Accent 3"/>
+    <w:lsdException w:unhideWhenUsed="0" w:uiPriority="67" w:semiHidden="0" w:name="Medium Grid 1 Accent 3"/>
+    <w:lsdException w:unhideWhenUsed="0" w:uiPriority="68" w:semiHidden="0" w:name="Medium Grid 2 Accent 3"/>
+    <w:lsdException w:unhideWhenUsed="0" w:uiPriority="69" w:semiHidden="0" w:name="Medium Grid 3 Accent 3"/>
+    <w:lsdException w:unhideWhenUsed="0" w:uiPriority="70" w:semiHidden="0" w:name="Dark List Accent 3"/>
+    <w:lsdException w:unhideWhenUsed="0" w:uiPriority="71" w:semiHidden="0" w:name="Colorful Shading Accent 3"/>
+    <w:lsdException w:unhideWhenUsed="0" w:uiPriority="72" w:semiHidden="0" w:name="Colorful List Accent 3"/>
+    <w:lsdException w:unhideWhenUsed="0" w:uiPriority="73" w:semiHidden="0" w:name="Colorful Grid Accent 3"/>
+    <w:lsdException w:unhideWhenUsed="0" w:uiPriority="60" w:semiHidden="0" w:name="Light Shading Accent 4"/>
+    <w:lsdException w:unhideWhenUsed="0" w:uiPriority="61" w:semiHidden="0" w:name="Light List Accent 4"/>
+    <w:lsdException w:unhideWhenUsed="0" w:uiPriority="62" w:semiHidden="0" w:name="Light Grid Accent 4"/>
+    <w:lsdException w:unhideWhenUsed="0" w:uiPriority="63" w:semiHidden="0" w:name="Medium Shading 1 Accent 4"/>
+    <w:lsdException w:unhideWhenUsed="0" w:uiPriority="64" w:semiHidden="0" w:name="Medium Shading 2 Accent 4"/>
+    <w:lsdException w:unhideWhenUsed="0" w:uiPriority="65" w:semiHidden="0" w:name="Medium List 1 Accent 4"/>
+    <w:lsdException w:unhideWhenUsed="0" w:uiPriority="66" w:semiHidden="0" w:name="Medium List 2 Accent 4"/>
+    <w:lsdException w:unhideWhenUsed="0" w:uiPriority="67" w:semiHidden="0" w:name="Medium Grid 1 Accent 4"/>
+    <w:lsdException w:unhideWhenUsed="0" w:uiPriority="68" w:semiHidden="0" w:name="Medium Grid 2 Accent 4"/>
+    <w:lsdException w:unhideWhenUsed="0" w:uiPriority="69" w:semiHidden="0" w:name="Medium Grid 3 Accent 4"/>
+    <w:lsdException w:unhideWhenUsed="0" w:uiPriority="70" w:semiHidden="0" w:name="Dark List Accent 4"/>
+    <w:lsdException w:unhideWhenUsed="0" w:uiPriority="71" w:semiHidden="0" w:name="Colorful Shading Accent 4"/>
+    <w:lsdException w:unhideWhenUsed="0" w:uiPriority="72" w:semiHidden="0" w:name="Colorful List Accent 4"/>
+    <w:lsdException w:unhideWhenUsed="0" w:uiPriority="73" w:semiHidden="0" w:name="Colorful Grid Accent 4"/>
+    <w:lsdException w:unhideWhenUsed="0" w:uiPriority="60" w:semiHidden="0" w:name="Light Shading Accent 5"/>
+    <w:lsdException w:unhideWhenUsed="0" w:uiPriority="61" w:semiHidden="0" w:name="Light List Accent 5"/>
+    <w:lsdException w:unhideWhenUsed="0" w:uiPriority="62" w:semiHidden="0" w:name="Light Grid Accent 5"/>
+    <w:lsdException w:unhideWhenUsed="0" w:uiPriority="63" w:semiHidden="0" w:name="Medium Shading 1 Accent 5"/>
+    <w:lsdException w:unhideWhenUsed="0" w:uiPriority="64" w:semiHidden="0" w:name="Medium Shading 2 Accent 5"/>
+    <w:lsdException w:unhideWhenUsed="0" w:uiPriority="65" w:semiHidden="0" w:name="Medium List 1 Accent 5"/>
+    <w:lsdException w:unhideWhenUsed="0" w:uiPriority="66" w:semiHidden="0" w:name="Medium List 2 Accent 5"/>
+    <w:lsdException w:unhideWhenUsed="0" w:uiPriority="67" w:semiHidden="0" w:name="Medium Grid 1 Accent 5"/>
+    <w:lsdException w:unhideWhenUsed="0" w:uiPriority="68" w:semiHidden="0" w:name="Medium Grid 2 Accent 5"/>
+    <w:lsdException w:unhideWhenUsed="0" w:uiPriority="69" w:semiHidden="0" w:name="Medium Grid 3 Accent 5"/>
+    <w:lsdException w:unhideWhenUsed="0" w:uiPriority="70" w:semiHidden="0" w:name="Dark List Accent 5"/>
+    <w:lsdException w:unhideWhenUsed="0" w:uiPriority="71" w:semiHidden="0" w:name="Colorful Shading Accent 5"/>
+    <w:lsdException w:unhideWhenUsed="0" w:uiPriority="72" w:semiHidden="0" w:name="Colorful List Accent 5"/>
+    <w:lsdException w:unhideWhenUsed="0" w:uiPriority="73" w:semiHidden="0" w:name="Colorful Grid Accent 5"/>
+    <w:lsdException w:unhideWhenUsed="0" w:uiPriority="60" w:semiHidden="0" w:name="Light Shading Accent 6"/>
+    <w:lsdException w:unhideWhenUsed="0" w:uiPriority="61" w:semiHidden="0" w:name="Light List Accent 6"/>
+    <w:lsdException w:unhideWhenUsed="0" w:uiPriority="62" w:semiHidden="0" w:name="Light Grid Accent 6"/>
+    <w:lsdException w:unhideWhenUsed="0" w:uiPriority="63" w:semiHidden="0" w:name="Medium Shading 1 Accent 6"/>
+    <w:lsdException w:unhideWhenUsed="0" w:uiPriority="64" w:semiHidden="0" w:name="Medium Shading 2 Accent 6"/>
+    <w:lsdException w:unhideWhenUsed="0" w:uiPriority="65" w:semiHidden="0" w:name="Medium List 1 Accent 6"/>
+    <w:lsdException w:unhideWhenUsed="0" w:uiPriority="66" w:semiHidden="0" w:name="Medium List 2 Accent 6"/>
+    <w:lsdException w:unhideWhenUsed="0" w:uiPriority="67" w:semiHidden="0" w:name="Medium Grid 1 Accent 6"/>
+    <w:lsdException w:unhideWhenUsed="0" w:uiPriority="68" w:semiHidden="0" w:name="Medium Grid 2 Accent 6"/>
+    <w:lsdException w:unhideWhenUsed="0" w:uiPriority="69" w:semiHidden="0" w:name="Medium Grid 3 Accent 6"/>
+    <w:lsdException w:unhideWhenUsed="0" w:uiPriority="70" w:semiHidden="0" w:name="Dark List Accent 6"/>
+    <w:lsdException w:unhideWhenUsed="0" w:uiPriority="71" w:semiHidden="0" w:name="Colorful Shading Accent 6"/>
+    <w:lsdException w:unhideWhenUsed="0" w:uiPriority="72" w:semiHidden="0" w:name="Colorful List Accent 6"/>
+    <w:lsdException w:unhideWhenUsed="0" w:uiPriority="73" w:semiHidden="0" w:name="Colorful Grid Accent 6"/>
   </w:latentStyles>
-  <w:style w:type="paragraph" w:default="1" w:styleId="Normal">
+  <w:style w:type="paragraph" w:default="1" w:styleId="1">
     <w:name w:val="Normal"/>
+    <w:qFormat/>
     <w:uiPriority w:val="1"/>
-    <w:qFormat/>
     <w:pPr>
       <w:widowControl w:val="0"/>
       <w:autoSpaceDE w:val="0"/>
       <w:autoSpaceDN w:val="0"/>
     </w:pPr>
     <w:rPr>
-      <w:rFonts w:ascii="Calibri" w:eastAsia="Calibri" w:hAnsi="Calibri" w:cs="Calibri"/>
+      <w:rFonts w:ascii="Calibri" w:hAnsi="Calibri" w:eastAsia="Calibri" w:cs="Calibri"/>
       <w:sz w:val="22"/>
       <w:szCs w:val="22"/>
-      <w:lang w:val="el-GR"/>
+      <w:lang w:val="el-GR" w:eastAsia="en-US" w:bidi="ar-SA"/>
     </w:rPr>
   </w:style>
-  <w:style w:type="paragraph" w:styleId="Heading1">
+  <w:style w:type="paragraph" w:styleId="2">
     <w:name w:val="heading 1"/>
-    <w:basedOn w:val="Normal"/>
+    <w:basedOn w:val="1"/>
+    <w:qFormat/>
     <w:uiPriority w:val="1"/>
-    <w:qFormat/>
     <w:pPr>
       <w:ind w:right="8"/>
       <w:jc w:val="center"/>
       <w:outlineLvl w:val="0"/>
     </w:pPr>
     <w:rPr>
-      <w:rFonts w:ascii="Times New Roman" w:eastAsia="Times New Roman" w:hAnsi="Times New Roman" w:cs="Times New Roman"/>
+      <w:rFonts w:ascii="Times New Roman" w:hAnsi="Times New Roman" w:eastAsia="Times New Roman" w:cs="Times New Roman"/>
       <w:b/>
       <w:bCs/>
       <w:sz w:val="28"/>
       <w:szCs w:val="28"/>
     </w:rPr>
   </w:style>
-  <w:style w:type="paragraph" w:styleId="Heading2">
+  <w:style w:type="paragraph" w:styleId="3">
     <w:name w:val="heading 2"/>
-    <w:basedOn w:val="Normal"/>
-    <w:link w:val="Heading2Char"/>
+    <w:basedOn w:val="1"/>
+    <w:link w:val="14"/>
+    <w:qFormat/>
     <w:uiPriority w:val="1"/>
-    <w:qFormat/>
     <w:pPr>
       <w:ind w:left="7"/>
       <w:outlineLvl w:val="1"/>
     </w:pPr>
     <w:rPr>
-      <w:rFonts w:ascii="Times New Roman" w:eastAsia="Times New Roman" w:hAnsi="Times New Roman" w:cs="Times New Roman"/>
+      <w:rFonts w:ascii="Times New Roman" w:hAnsi="Times New Roman" w:eastAsia="Times New Roman" w:cs="Times New Roman"/>
       <w:b/>
       <w:bCs/>
       <w:sz w:val="24"/>
       <w:szCs w:val="24"/>
     </w:rPr>
   </w:style>
-  <w:style w:type="paragraph" w:styleId="Heading3">
+  <w:style w:type="paragraph" w:styleId="4">
     <w:name w:val="heading 3"/>
-    <w:basedOn w:val="Normal"/>
+    <w:basedOn w:val="1"/>
+    <w:qFormat/>
     <w:uiPriority w:val="1"/>
-    <w:qFormat/>
     <w:pPr>
       <w:ind w:left="218"/>
       <w:outlineLvl w:val="2"/>
@@ -2533,19 +2399,18 @@
       <w:szCs w:val="24"/>
     </w:rPr>
   </w:style>
-  <w:style w:type="character" w:default="1" w:styleId="DefaultParagraphFont">
+  <w:style w:type="character" w:default="1" w:styleId="5">
     <w:name w:val="Default Paragraph Font"/>
-    <w:uiPriority w:val="1"/>
     <w:semiHidden/>
     <w:unhideWhenUsed/>
+    <w:uiPriority w:val="1"/>
   </w:style>
-  <w:style w:type="table" w:default="1" w:styleId="TableNormal">
+  <w:style w:type="table" w:default="1" w:styleId="6">
     <w:name w:val="Normal Table"/>
-    <w:uiPriority w:val="99"/>
     <w:semiHidden/>
     <w:unhideWhenUsed/>
+    <w:uiPriority w:val="99"/>
     <w:tblPr>
-      <w:tblInd w:w="0" w:type="dxa"/>
       <w:tblCellMar>
         <w:top w:w="0" w:type="dxa"/>
         <w:left w:w="108" w:type="dxa"/>
@@ -2554,27 +2419,21 @@
       </w:tblCellMar>
     </w:tblPr>
   </w:style>
-  <w:style w:type="numbering" w:default="1" w:styleId="NoList">
-    <w:name w:val="No List"/>
-    <w:uiPriority w:val="99"/>
-    <w:semiHidden/>
-    <w:unhideWhenUsed/>
-  </w:style>
-  <w:style w:type="paragraph" w:styleId="BodyText">
+  <w:style w:type="paragraph" w:styleId="7">
     <w:name w:val="Body Text"/>
-    <w:basedOn w:val="Normal"/>
+    <w:basedOn w:val="1"/>
+    <w:qFormat/>
     <w:uiPriority w:val="1"/>
-    <w:qFormat/>
     <w:rPr>
       <w:sz w:val="24"/>
       <w:szCs w:val="24"/>
     </w:rPr>
   </w:style>
-  <w:style w:type="paragraph" w:styleId="Title">
+  <w:style w:type="paragraph" w:styleId="8">
     <w:name w:val="Title"/>
-    <w:basedOn w:val="Normal"/>
+    <w:basedOn w:val="1"/>
+    <w:qFormat/>
     <w:uiPriority w:val="1"/>
-    <w:qFormat/>
     <w:pPr>
       <w:ind w:left="218"/>
     </w:pPr>
@@ -2585,12 +2444,12 @@
       <w:szCs w:val="44"/>
     </w:rPr>
   </w:style>
-  <w:style w:type="table" w:customStyle="1" w:styleId="TableNormal1">
+  <w:style w:type="table" w:customStyle="1" w:styleId="9">
     <w:name w:val="Table Normal1"/>
-    <w:uiPriority w:val="2"/>
     <w:semiHidden/>
     <w:unhideWhenUsed/>
     <w:qFormat/>
+    <w:uiPriority w:val="2"/>
     <w:tblPr>
       <w:tblCellMar>
         <w:top w:w="0" w:type="dxa"/>
@@ -2600,26 +2459,27 @@
       </w:tblCellMar>
     </w:tblPr>
   </w:style>
-  <w:style w:type="paragraph" w:styleId="ListParagraph">
+  <w:style w:type="paragraph" w:styleId="10">
     <w:name w:val="List Paragraph"/>
-    <w:basedOn w:val="Normal"/>
+    <w:basedOn w:val="1"/>
+    <w:qFormat/>
     <w:uiPriority w:val="1"/>
-    <w:qFormat/>
     <w:pPr>
       <w:spacing w:before="120"/>
       <w:ind w:left="578" w:hanging="360"/>
     </w:pPr>
   </w:style>
-  <w:style w:type="paragraph" w:customStyle="1" w:styleId="TableParagraph">
+  <w:style w:type="paragraph" w:customStyle="1" w:styleId="11">
     <w:name w:val="Table Paragraph"/>
-    <w:basedOn w:val="Normal"/>
+    <w:basedOn w:val="1"/>
+    <w:qFormat/>
     <w:uiPriority w:val="1"/>
+  </w:style>
+  <w:style w:type="paragraph" w:customStyle="1" w:styleId="12">
+    <w:name w:val="Default"/>
+    <w:unhideWhenUsed/>
     <w:qFormat/>
-  </w:style>
-  <w:style w:type="paragraph" w:customStyle="1" w:styleId="Default">
-    <w:name w:val="Default"/>
     <w:uiPriority w:val="99"/>
-    <w:unhideWhenUsed/>
     <w:pPr>
       <w:widowControl w:val="0"/>
       <w:autoSpaceDE w:val="0"/>
@@ -2627,33 +2487,32 @@
       <w:adjustRightInd w:val="0"/>
     </w:pPr>
     <w:rPr>
-      <w:rFonts w:ascii="Calibri" w:eastAsia="Calibri" w:hAnsi="Calibri"/>
+      <w:rFonts w:ascii="Calibri" w:hAnsi="Calibri" w:eastAsia="Calibri" w:cstheme="minorBidi"/>
       <w:color w:val="000000"/>
       <w:sz w:val="24"/>
       <w:szCs w:val="24"/>
+      <w:lang w:val="en-US" w:eastAsia="en-US" w:bidi="ar-SA"/>
     </w:rPr>
   </w:style>
-  <w:style w:type="paragraph" w:customStyle="1" w:styleId="CustomHeading">
+  <w:style w:type="paragraph" w:customStyle="1" w:styleId="13">
     <w:name w:val="Custom Heading"/>
-    <w:basedOn w:val="Heading2"/>
-    <w:link w:val="CustomHeadingChar"/>
+    <w:basedOn w:val="3"/>
+    <w:link w:val="15"/>
+    <w:qFormat/>
     <w:uiPriority w:val="1"/>
-    <w:qFormat/>
-    <w:rsid w:val="00AC2FAF"/>
     <w:rPr>
       <w:color w:val="C00000"/>
       <w:sz w:val="36"/>
       <w:lang w:val="en-US"/>
     </w:rPr>
   </w:style>
-  <w:style w:type="character" w:customStyle="1" w:styleId="Heading2Char">
+  <w:style w:type="character" w:customStyle="1" w:styleId="14">
     <w:name w:val="Heading 2 Char"/>
-    <w:basedOn w:val="DefaultParagraphFont"/>
-    <w:link w:val="Heading2"/>
+    <w:basedOn w:val="5"/>
+    <w:link w:val="3"/>
     <w:uiPriority w:val="1"/>
-    <w:rsid w:val="00AC2FAF"/>
     <w:rPr>
-      <w:rFonts w:ascii="Times New Roman" w:eastAsia="Times New Roman" w:hAnsi="Times New Roman" w:cs="Times New Roman"/>
+      <w:rFonts w:ascii="Times New Roman" w:hAnsi="Times New Roman" w:eastAsia="Times New Roman" w:cs="Times New Roman"/>
       <w:b/>
       <w:bCs/>
       <w:sz w:val="24"/>
@@ -2661,16 +2520,14 @@
       <w:lang w:val="el-GR"/>
     </w:rPr>
   </w:style>
-  <w:style w:type="character" w:customStyle="1" w:styleId="CustomHeadingChar">
+  <w:style w:type="character" w:customStyle="1" w:styleId="15">
     <w:name w:val="Custom Heading Char"/>
-    <w:basedOn w:val="Heading2Char"/>
-    <w:link w:val="CustomHeading"/>
+    <w:basedOn w:val="14"/>
+    <w:link w:val="13"/>
+    <w:qFormat/>
     <w:uiPriority w:val="1"/>
-    <w:rsid w:val="00AC2FAF"/>
     <w:rPr>
-      <w:rFonts w:ascii="Times New Roman" w:eastAsia="Times New Roman" w:hAnsi="Times New Roman" w:cs="Times New Roman"/>
-      <w:b/>
-      <w:bCs/>
+      <w:rFonts w:ascii="Times New Roman" w:hAnsi="Times New Roman" w:eastAsia="Times New Roman" w:cs="Times New Roman"/>
       <w:color w:val="C00000"/>
       <w:sz w:val="36"/>
       <w:szCs w:val="24"/>
@@ -2959,7 +2816,6 @@
     </a:fmtScheme>
   </a:themeElements>
   <a:objectDefaults/>
-  <a:extraClrSchemeLst/>
 </a:theme>
 </file>
 

</xml_diff>